<commit_message>
3rd chapter added more information
</commit_message>
<xml_diff>
--- a/Report on NESCO.docx
+++ b/Report on NESCO.docx
@@ -3495,6 +3495,3957 @@
         </w:rPr>
         <w:t xml:space="preserve"> </w:t>
       </w:r>
+    </w:p>
+    <w:p>
+      <w:pPr>
+        <w:jc w:val="both"/>
+        <w:rPr>
+          <w:rFonts w:ascii="Times New Roman" w:hAnsi="Times New Roman" w:cs="Times New Roman"/>
+          <w:b/>
+          <w:bCs/>
+          <w:sz w:val="24"/>
+          <w:szCs w:val="24"/>
+        </w:rPr>
+      </w:pPr>
+      <w:r>
+        <w:rPr>
+          <w:rFonts w:ascii="Times New Roman" w:hAnsi="Times New Roman" w:cs="Times New Roman"/>
+          <w:b/>
+          <w:bCs/>
+          <w:sz w:val="24"/>
+          <w:szCs w:val="24"/>
+        </w:rPr>
+        <w:t>3.2.3 Face to face</w:t>
+      </w:r>
+      <w:r>
+        <w:rPr>
+          <w:rFonts w:ascii="Times New Roman" w:hAnsi="Times New Roman" w:cs="Times New Roman"/>
+          <w:b/>
+          <w:bCs/>
+          <w:sz w:val="24"/>
+          <w:szCs w:val="24"/>
+        </w:rPr>
+        <w:t xml:space="preserve"> interview</w:t>
+      </w:r>
+    </w:p>
+    <w:p>
+      <w:pPr>
+        <w:jc w:val="both"/>
+        <w:rPr>
+          <w:rFonts w:ascii="Times New Roman" w:hAnsi="Times New Roman" w:cs="Times New Roman"/>
+          <w:sz w:val="24"/>
+          <w:szCs w:val="24"/>
+        </w:rPr>
+      </w:pPr>
+      <w:r>
+        <w:rPr>
+          <w:rFonts w:ascii="Times New Roman" w:hAnsi="Times New Roman" w:cs="Times New Roman"/>
+          <w:sz w:val="24"/>
+          <w:szCs w:val="24"/>
+        </w:rPr>
+        <w:t>Interview is a face-to-face question answer session between the interviewer and the interviewee. The person being interviewed is interviewee and who is responsible to take interview is interviewer. Interview is the tool by which we can collect such information which cannot be collected by onsite observation or from literature. By this tool only the information is collected but also the quality and authenticity of the information is also verified.</w:t>
+      </w:r>
+    </w:p>
+    <w:p>
+      <w:pPr>
+        <w:jc w:val="both"/>
+        <w:rPr>
+          <w:rFonts w:ascii="Times New Roman" w:hAnsi="Times New Roman" w:cs="Times New Roman"/>
+          <w:sz w:val="24"/>
+          <w:szCs w:val="24"/>
+        </w:rPr>
+      </w:pPr>
+      <w:r>
+        <w:rPr>
+          <w:rFonts w:ascii="Times New Roman" w:hAnsi="Times New Roman" w:cs="Times New Roman"/>
+          <w:sz w:val="24"/>
+          <w:szCs w:val="24"/>
+        </w:rPr>
+        <w:t>We took interview of some people of Northern Electricity Supply Company to gather more information about the system. Among them the interview of deputy general manager and analyst is described here.</w:t>
+      </w:r>
+    </w:p>
+    <w:p>
+      <w:pPr>
+        <w:jc w:val="both"/>
+        <w:rPr>
+          <w:rFonts w:ascii="Times New Roman" w:hAnsi="Times New Roman" w:cs="Times New Roman"/>
+          <w:b/>
+          <w:bCs/>
+          <w:sz w:val="24"/>
+          <w:szCs w:val="24"/>
+        </w:rPr>
+      </w:pPr>
+      <w:r>
+        <w:rPr>
+          <w:rFonts w:ascii="Times New Roman" w:hAnsi="Times New Roman" w:cs="Times New Roman"/>
+          <w:b/>
+          <w:bCs/>
+          <w:sz w:val="24"/>
+          <w:szCs w:val="24"/>
+        </w:rPr>
+        <w:t>To the Deputy General Manager</w:t>
+      </w:r>
+    </w:p>
+    <w:p>
+      <w:pPr>
+        <w:spacing w:after="0"/>
+        <w:jc w:val="both"/>
+        <w:rPr>
+          <w:rFonts w:ascii="Times New Roman" w:hAnsi="Times New Roman" w:cs="Times New Roman"/>
+          <w:sz w:val="24"/>
+          <w:szCs w:val="24"/>
+        </w:rPr>
+      </w:pPr>
+      <w:r>
+        <w:rPr>
+          <w:rFonts w:ascii="Times New Roman" w:hAnsi="Times New Roman" w:cs="Times New Roman"/>
+          <w:sz w:val="24"/>
+          <w:szCs w:val="24"/>
+        </w:rPr>
+        <w:t>At first, we met deputy general manager of ICT department of NESCO. He was a very busy but cordial person. He warmly welcomed us to know any kind of information and talked about the details.</w:t>
+      </w:r>
+    </w:p>
+    <w:p>
+      <w:pPr>
+        <w:pStyle w:val="ListParagraph"/>
+        <w:numPr>
+          <w:ilvl w:val="0"/>
+          <w:numId w:val="6"/>
+        </w:numPr>
+        <w:spacing w:before="120" w:after="120"/>
+        <w:jc w:val="both"/>
+        <w:rPr>
+          <w:rFonts w:ascii="Times New Roman" w:hAnsi="Times New Roman" w:cs="Times New Roman"/>
+          <w:sz w:val="24"/>
+          <w:szCs w:val="24"/>
+        </w:rPr>
+      </w:pPr>
+      <w:r>
+        <w:rPr>
+          <w:rFonts w:ascii="Times New Roman" w:hAnsi="Times New Roman" w:cs="Times New Roman"/>
+          <w:b/>
+          <w:bCs/>
+          <w:sz w:val="24"/>
+          <w:szCs w:val="24"/>
+        </w:rPr>
+        <w:t>Interviewer:</w:t>
+      </w:r>
+      <w:r>
+        <w:rPr>
+          <w:rFonts w:ascii="Times New Roman" w:hAnsi="Times New Roman" w:cs="Times New Roman"/>
+          <w:sz w:val="24"/>
+          <w:szCs w:val="24"/>
+        </w:rPr>
+        <w:t xml:space="preserve"> In which region your organization supply electricity?</w:t>
+      </w:r>
+    </w:p>
+    <w:p>
+      <w:pPr>
+        <w:pStyle w:val="ListParagraph"/>
+        <w:spacing w:before="120" w:after="240"/>
+        <w:jc w:val="both"/>
+        <w:rPr>
+          <w:rFonts w:ascii="Times New Roman" w:hAnsi="Times New Roman" w:cs="Times New Roman"/>
+          <w:b/>
+          <w:bCs/>
+          <w:sz w:val="24"/>
+          <w:szCs w:val="24"/>
+        </w:rPr>
+      </w:pPr>
+    </w:p>
+    <w:p>
+      <w:pPr>
+        <w:pStyle w:val="ListParagraph"/>
+        <w:spacing w:before="120" w:after="240"/>
+        <w:jc w:val="both"/>
+        <w:rPr>
+          <w:rFonts w:ascii="Times New Roman" w:hAnsi="Times New Roman" w:cs="Times New Roman"/>
+          <w:sz w:val="24"/>
+          <w:szCs w:val="24"/>
+        </w:rPr>
+      </w:pPr>
+      <w:r>
+        <w:rPr>
+          <w:rFonts w:ascii="Times New Roman" w:hAnsi="Times New Roman" w:cs="Times New Roman"/>
+          <w:b/>
+          <w:bCs/>
+          <w:sz w:val="24"/>
+          <w:szCs w:val="24"/>
+        </w:rPr>
+        <w:t>Interviewee:</w:t>
+      </w:r>
+      <w:r>
+        <w:rPr>
+          <w:rFonts w:ascii="Times New Roman" w:hAnsi="Times New Roman" w:cs="Times New Roman"/>
+          <w:sz w:val="24"/>
+          <w:szCs w:val="24"/>
+        </w:rPr>
+        <w:t xml:space="preserve"> NESCO supplies electricity in northern region of Bangladesh specially in different districts of </w:t>
+      </w:r>
+      <w:proofErr w:type="spellStart"/>
+      <w:r>
+        <w:rPr>
+          <w:rFonts w:ascii="Times New Roman" w:hAnsi="Times New Roman" w:cs="Times New Roman"/>
+          <w:sz w:val="24"/>
+          <w:szCs w:val="24"/>
+        </w:rPr>
+        <w:t>Rajshahi</w:t>
+      </w:r>
+      <w:proofErr w:type="spellEnd"/>
+      <w:r>
+        <w:rPr>
+          <w:rFonts w:ascii="Times New Roman" w:hAnsi="Times New Roman" w:cs="Times New Roman"/>
+          <w:sz w:val="24"/>
+          <w:szCs w:val="24"/>
+        </w:rPr>
+        <w:t xml:space="preserve"> and Rangpur divisions.</w:t>
+      </w:r>
+    </w:p>
+    <w:p>
+      <w:pPr>
+        <w:pStyle w:val="ListParagraph"/>
+        <w:spacing w:before="120" w:after="240"/>
+        <w:jc w:val="both"/>
+        <w:rPr>
+          <w:rFonts w:ascii="Times New Roman" w:hAnsi="Times New Roman" w:cs="Times New Roman"/>
+          <w:sz w:val="24"/>
+          <w:szCs w:val="24"/>
+        </w:rPr>
+      </w:pPr>
+    </w:p>
+    <w:p>
+      <w:pPr>
+        <w:pStyle w:val="ListParagraph"/>
+        <w:numPr>
+          <w:ilvl w:val="0"/>
+          <w:numId w:val="6"/>
+        </w:numPr>
+        <w:spacing w:after="120"/>
+        <w:jc w:val="both"/>
+        <w:rPr>
+          <w:rFonts w:ascii="Times New Roman" w:hAnsi="Times New Roman" w:cs="Times New Roman"/>
+          <w:sz w:val="24"/>
+          <w:szCs w:val="24"/>
+        </w:rPr>
+      </w:pPr>
+      <w:r>
+        <w:rPr>
+          <w:rFonts w:ascii="Times New Roman" w:hAnsi="Times New Roman" w:cs="Times New Roman"/>
+          <w:b/>
+          <w:bCs/>
+          <w:sz w:val="24"/>
+          <w:szCs w:val="24"/>
+        </w:rPr>
+        <w:t>Interviewer:</w:t>
+      </w:r>
+      <w:r>
+        <w:rPr>
+          <w:rFonts w:ascii="Times New Roman" w:hAnsi="Times New Roman" w:cs="Times New Roman"/>
+          <w:sz w:val="24"/>
+          <w:szCs w:val="24"/>
+        </w:rPr>
+        <w:t xml:space="preserve"> Are you satisfied with the performance of NESCO?</w:t>
+      </w:r>
+    </w:p>
+    <w:p>
+      <w:pPr>
+        <w:pStyle w:val="ListParagraph"/>
+        <w:jc w:val="both"/>
+        <w:rPr>
+          <w:rFonts w:ascii="Times New Roman" w:hAnsi="Times New Roman" w:cs="Times New Roman"/>
+          <w:sz w:val="24"/>
+          <w:szCs w:val="24"/>
+        </w:rPr>
+      </w:pPr>
+    </w:p>
+    <w:p>
+      <w:pPr>
+        <w:pStyle w:val="ListParagraph"/>
+        <w:jc w:val="both"/>
+        <w:rPr>
+          <w:rFonts w:ascii="Times New Roman" w:hAnsi="Times New Roman" w:cs="Times New Roman"/>
+          <w:sz w:val="24"/>
+          <w:szCs w:val="24"/>
+        </w:rPr>
+      </w:pPr>
+      <w:r>
+        <w:rPr>
+          <w:rFonts w:ascii="Times New Roman" w:hAnsi="Times New Roman" w:cs="Times New Roman"/>
+          <w:b/>
+          <w:bCs/>
+          <w:sz w:val="24"/>
+          <w:szCs w:val="24"/>
+        </w:rPr>
+        <w:t>Interviewee:</w:t>
+      </w:r>
+      <w:r>
+        <w:rPr>
+          <w:rFonts w:ascii="Times New Roman" w:hAnsi="Times New Roman" w:cs="Times New Roman"/>
+          <w:sz w:val="24"/>
+          <w:szCs w:val="24"/>
+        </w:rPr>
+        <w:t xml:space="preserve"> Yes. It distributes electricity as per need and power generation different grids. The power it gets from the national power grid is properly distributed to the users.</w:t>
+      </w:r>
+    </w:p>
+    <w:p>
+      <w:pPr>
+        <w:pStyle w:val="ListParagraph"/>
+        <w:jc w:val="both"/>
+        <w:rPr>
+          <w:rFonts w:ascii="Times New Roman" w:hAnsi="Times New Roman" w:cs="Times New Roman"/>
+          <w:sz w:val="24"/>
+          <w:szCs w:val="24"/>
+        </w:rPr>
+      </w:pPr>
+    </w:p>
+    <w:p>
+      <w:pPr>
+        <w:pStyle w:val="ListParagraph"/>
+        <w:numPr>
+          <w:ilvl w:val="0"/>
+          <w:numId w:val="6"/>
+        </w:numPr>
+        <w:jc w:val="both"/>
+        <w:rPr>
+          <w:rFonts w:ascii="Times New Roman" w:hAnsi="Times New Roman" w:cs="Times New Roman"/>
+          <w:sz w:val="24"/>
+          <w:szCs w:val="24"/>
+        </w:rPr>
+      </w:pPr>
+      <w:r>
+        <w:rPr>
+          <w:rFonts w:ascii="Times New Roman" w:hAnsi="Times New Roman" w:cs="Times New Roman"/>
+          <w:b/>
+          <w:bCs/>
+          <w:sz w:val="24"/>
+          <w:szCs w:val="24"/>
+        </w:rPr>
+        <w:t>Interviewer:</w:t>
+      </w:r>
+      <w:r>
+        <w:rPr>
+          <w:rFonts w:ascii="Times New Roman" w:hAnsi="Times New Roman" w:cs="Times New Roman"/>
+          <w:sz w:val="24"/>
+          <w:szCs w:val="24"/>
+        </w:rPr>
+        <w:t xml:space="preserve"> Do you think your organization is corruption free?</w:t>
+      </w:r>
+    </w:p>
+    <w:p>
+      <w:pPr>
+        <w:pStyle w:val="ListParagraph"/>
+        <w:jc w:val="both"/>
+        <w:rPr>
+          <w:rFonts w:ascii="Times New Roman" w:hAnsi="Times New Roman" w:cs="Times New Roman"/>
+          <w:sz w:val="24"/>
+          <w:szCs w:val="24"/>
+        </w:rPr>
+      </w:pPr>
+    </w:p>
+    <w:p>
+      <w:pPr>
+        <w:pStyle w:val="ListParagraph"/>
+        <w:jc w:val="both"/>
+        <w:rPr>
+          <w:rFonts w:ascii="Times New Roman" w:hAnsi="Times New Roman" w:cs="Times New Roman"/>
+          <w:sz w:val="24"/>
+          <w:szCs w:val="24"/>
+        </w:rPr>
+      </w:pPr>
+      <w:r>
+        <w:rPr>
+          <w:rFonts w:ascii="Times New Roman" w:hAnsi="Times New Roman" w:cs="Times New Roman"/>
+          <w:b/>
+          <w:bCs/>
+          <w:sz w:val="24"/>
+          <w:szCs w:val="24"/>
+        </w:rPr>
+        <w:t>Interviewee:</w:t>
+      </w:r>
+      <w:r>
+        <w:rPr>
+          <w:rFonts w:ascii="Times New Roman" w:hAnsi="Times New Roman" w:cs="Times New Roman"/>
+          <w:sz w:val="24"/>
+          <w:szCs w:val="24"/>
+        </w:rPr>
+        <w:t xml:space="preserve"> </w:t>
+      </w:r>
+      <w:r>
+        <w:rPr>
+          <w:rFonts w:ascii="Times New Roman" w:hAnsi="Times New Roman" w:cs="Times New Roman"/>
+          <w:sz w:val="24"/>
+          <w:szCs w:val="24"/>
+        </w:rPr>
+        <w:t>Yes, of course. We try to maintain all things with proper documents.</w:t>
+      </w:r>
+    </w:p>
+    <w:p>
+      <w:pPr>
+        <w:pStyle w:val="ListParagraph"/>
+        <w:jc w:val="both"/>
+        <w:rPr>
+          <w:rFonts w:ascii="Times New Roman" w:hAnsi="Times New Roman" w:cs="Times New Roman"/>
+          <w:sz w:val="24"/>
+          <w:szCs w:val="24"/>
+        </w:rPr>
+      </w:pPr>
+    </w:p>
+    <w:p>
+      <w:pPr>
+        <w:pStyle w:val="ListParagraph"/>
+        <w:numPr>
+          <w:ilvl w:val="0"/>
+          <w:numId w:val="6"/>
+        </w:numPr>
+        <w:jc w:val="both"/>
+        <w:rPr>
+          <w:rFonts w:ascii="Times New Roman" w:hAnsi="Times New Roman" w:cs="Times New Roman"/>
+          <w:sz w:val="24"/>
+          <w:szCs w:val="24"/>
+        </w:rPr>
+      </w:pPr>
+      <w:r>
+        <w:rPr>
+          <w:rFonts w:ascii="Times New Roman" w:hAnsi="Times New Roman" w:cs="Times New Roman"/>
+          <w:b/>
+          <w:bCs/>
+          <w:sz w:val="24"/>
+          <w:szCs w:val="24"/>
+        </w:rPr>
+        <w:t>Interviewe</w:t>
+      </w:r>
+      <w:r>
+        <w:rPr>
+          <w:rFonts w:ascii="Times New Roman" w:hAnsi="Times New Roman" w:cs="Times New Roman"/>
+          <w:b/>
+          <w:bCs/>
+          <w:sz w:val="24"/>
+          <w:szCs w:val="24"/>
+        </w:rPr>
+        <w:t>r</w:t>
+      </w:r>
+      <w:r>
+        <w:rPr>
+          <w:rFonts w:ascii="Times New Roman" w:hAnsi="Times New Roman" w:cs="Times New Roman"/>
+          <w:b/>
+          <w:bCs/>
+          <w:sz w:val="24"/>
+          <w:szCs w:val="24"/>
+        </w:rPr>
+        <w:t>:</w:t>
+      </w:r>
+      <w:r>
+        <w:rPr>
+          <w:rFonts w:ascii="Times New Roman" w:hAnsi="Times New Roman" w:cs="Times New Roman"/>
+          <w:sz w:val="24"/>
+          <w:szCs w:val="24"/>
+        </w:rPr>
+        <w:t xml:space="preserve"> </w:t>
+      </w:r>
+      <w:r>
+        <w:rPr>
+          <w:rFonts w:ascii="Times New Roman" w:hAnsi="Times New Roman" w:cs="Times New Roman"/>
+          <w:sz w:val="24"/>
+          <w:szCs w:val="24"/>
+        </w:rPr>
+        <w:t>What do you think about the recent load shedding?</w:t>
+      </w:r>
+    </w:p>
+    <w:p>
+      <w:pPr>
+        <w:pStyle w:val="ListParagraph"/>
+        <w:jc w:val="both"/>
+        <w:rPr>
+          <w:rFonts w:ascii="Times New Roman" w:hAnsi="Times New Roman" w:cs="Times New Roman"/>
+          <w:sz w:val="24"/>
+          <w:szCs w:val="24"/>
+        </w:rPr>
+      </w:pPr>
+    </w:p>
+    <w:p>
+      <w:pPr>
+        <w:pStyle w:val="ListParagraph"/>
+        <w:jc w:val="both"/>
+        <w:rPr>
+          <w:rFonts w:ascii="Times New Roman" w:hAnsi="Times New Roman" w:cs="Times New Roman"/>
+          <w:sz w:val="24"/>
+          <w:szCs w:val="24"/>
+        </w:rPr>
+      </w:pPr>
+      <w:r>
+        <w:rPr>
+          <w:rFonts w:ascii="Times New Roman" w:hAnsi="Times New Roman" w:cs="Times New Roman"/>
+          <w:b/>
+          <w:bCs/>
+          <w:sz w:val="24"/>
+          <w:szCs w:val="24"/>
+        </w:rPr>
+        <w:t>Interviewee:</w:t>
+      </w:r>
+      <w:r>
+        <w:rPr>
+          <w:rFonts w:ascii="Times New Roman" w:hAnsi="Times New Roman" w:cs="Times New Roman"/>
+          <w:sz w:val="24"/>
+          <w:szCs w:val="24"/>
+        </w:rPr>
+        <w:t xml:space="preserve"> </w:t>
+      </w:r>
+      <w:r>
+        <w:rPr>
+          <w:rFonts w:ascii="Times New Roman" w:hAnsi="Times New Roman" w:cs="Times New Roman"/>
+          <w:sz w:val="24"/>
+          <w:szCs w:val="24"/>
+        </w:rPr>
+        <w:t>This is very unwanted. But for the scarcity of natural gas as the production of power is less, so we have to maintain with that through load shedding.</w:t>
+      </w:r>
+    </w:p>
+    <w:p>
+      <w:pPr>
+        <w:pStyle w:val="ListParagraph"/>
+        <w:jc w:val="both"/>
+        <w:rPr>
+          <w:rFonts w:ascii="Times New Roman" w:hAnsi="Times New Roman" w:cs="Times New Roman"/>
+          <w:sz w:val="24"/>
+          <w:szCs w:val="24"/>
+        </w:rPr>
+      </w:pPr>
+    </w:p>
+    <w:p>
+      <w:pPr>
+        <w:pStyle w:val="ListParagraph"/>
+        <w:numPr>
+          <w:ilvl w:val="0"/>
+          <w:numId w:val="6"/>
+        </w:numPr>
+        <w:jc w:val="both"/>
+        <w:rPr>
+          <w:rFonts w:ascii="Times New Roman" w:hAnsi="Times New Roman" w:cs="Times New Roman"/>
+          <w:sz w:val="24"/>
+          <w:szCs w:val="24"/>
+        </w:rPr>
+      </w:pPr>
+      <w:r>
+        <w:rPr>
+          <w:rFonts w:ascii="Times New Roman" w:hAnsi="Times New Roman" w:cs="Times New Roman"/>
+          <w:b/>
+          <w:bCs/>
+          <w:sz w:val="24"/>
+          <w:szCs w:val="24"/>
+        </w:rPr>
+        <w:t xml:space="preserve">Interviewer: </w:t>
+      </w:r>
+      <w:r>
+        <w:rPr>
+          <w:rFonts w:ascii="Times New Roman" w:hAnsi="Times New Roman" w:cs="Times New Roman"/>
+          <w:sz w:val="24"/>
+          <w:szCs w:val="24"/>
+        </w:rPr>
+        <w:t>How do NESCO handle this load shedding?</w:t>
+      </w:r>
+    </w:p>
+    <w:p>
+      <w:pPr>
+        <w:pStyle w:val="ListParagraph"/>
+        <w:jc w:val="both"/>
+        <w:rPr>
+          <w:rFonts w:ascii="Times New Roman" w:hAnsi="Times New Roman" w:cs="Times New Roman"/>
+          <w:sz w:val="24"/>
+          <w:szCs w:val="24"/>
+        </w:rPr>
+      </w:pPr>
+    </w:p>
+    <w:p>
+      <w:pPr>
+        <w:pStyle w:val="ListParagraph"/>
+        <w:jc w:val="both"/>
+        <w:rPr>
+          <w:rFonts w:ascii="Times New Roman" w:hAnsi="Times New Roman" w:cs="Times New Roman"/>
+          <w:sz w:val="24"/>
+          <w:szCs w:val="24"/>
+        </w:rPr>
+      </w:pPr>
+      <w:r>
+        <w:rPr>
+          <w:rFonts w:ascii="Times New Roman" w:hAnsi="Times New Roman" w:cs="Times New Roman"/>
+          <w:b/>
+          <w:bCs/>
+          <w:sz w:val="24"/>
+          <w:szCs w:val="24"/>
+        </w:rPr>
+        <w:t>Interviewee:</w:t>
+      </w:r>
+      <w:r>
+        <w:rPr>
+          <w:rFonts w:ascii="Times New Roman" w:hAnsi="Times New Roman" w:cs="Times New Roman"/>
+          <w:sz w:val="24"/>
+          <w:szCs w:val="24"/>
+        </w:rPr>
+        <w:t xml:space="preserve"> </w:t>
+      </w:r>
+      <w:r>
+        <w:rPr>
+          <w:rFonts w:ascii="Times New Roman" w:hAnsi="Times New Roman" w:cs="Times New Roman"/>
+          <w:sz w:val="24"/>
+          <w:szCs w:val="24"/>
+        </w:rPr>
+        <w:t>Actually, a schedule is provided that which region will go through load shedding in which portion of day. If any emergency occurs, then it is declared forehand and user made known by miking of notice.</w:t>
+      </w:r>
+    </w:p>
+    <w:p>
+      <w:pPr>
+        <w:pStyle w:val="ListParagraph"/>
+        <w:numPr>
+          <w:ilvl w:val="0"/>
+          <w:numId w:val="6"/>
+        </w:numPr>
+        <w:jc w:val="both"/>
+        <w:rPr>
+          <w:rFonts w:ascii="Times New Roman" w:hAnsi="Times New Roman" w:cs="Times New Roman"/>
+          <w:sz w:val="24"/>
+          <w:szCs w:val="24"/>
+        </w:rPr>
+      </w:pPr>
+      <w:r>
+        <w:rPr>
+          <w:rFonts w:ascii="Times New Roman" w:hAnsi="Times New Roman" w:cs="Times New Roman"/>
+          <w:b/>
+          <w:bCs/>
+          <w:sz w:val="24"/>
+          <w:szCs w:val="24"/>
+        </w:rPr>
+        <w:t>Interviewer:</w:t>
+      </w:r>
+      <w:r>
+        <w:rPr>
+          <w:rFonts w:ascii="Times New Roman" w:hAnsi="Times New Roman" w:cs="Times New Roman"/>
+          <w:sz w:val="24"/>
+          <w:szCs w:val="24"/>
+        </w:rPr>
+        <w:t xml:space="preserve"> Who takes the important decisions?</w:t>
+      </w:r>
+    </w:p>
+    <w:p>
+      <w:pPr>
+        <w:pStyle w:val="ListParagraph"/>
+        <w:jc w:val="both"/>
+        <w:rPr>
+          <w:rFonts w:ascii="Times New Roman" w:hAnsi="Times New Roman" w:cs="Times New Roman"/>
+          <w:sz w:val="24"/>
+          <w:szCs w:val="24"/>
+        </w:rPr>
+      </w:pPr>
+    </w:p>
+    <w:p>
+      <w:pPr>
+        <w:pStyle w:val="ListParagraph"/>
+        <w:jc w:val="both"/>
+        <w:rPr>
+          <w:rFonts w:ascii="Times New Roman" w:hAnsi="Times New Roman" w:cs="Times New Roman"/>
+          <w:sz w:val="24"/>
+          <w:szCs w:val="24"/>
+        </w:rPr>
+      </w:pPr>
+      <w:r>
+        <w:rPr>
+          <w:rFonts w:ascii="Times New Roman" w:hAnsi="Times New Roman" w:cs="Times New Roman"/>
+          <w:b/>
+          <w:bCs/>
+          <w:sz w:val="24"/>
+          <w:szCs w:val="24"/>
+        </w:rPr>
+        <w:t>Interviewee:</w:t>
+      </w:r>
+      <w:r>
+        <w:rPr>
+          <w:rFonts w:ascii="Times New Roman" w:hAnsi="Times New Roman" w:cs="Times New Roman"/>
+          <w:sz w:val="24"/>
+          <w:szCs w:val="24"/>
+        </w:rPr>
+        <w:t xml:space="preserve"> We form a board of higher officials and through meeting the decisions are taken.</w:t>
+      </w:r>
+    </w:p>
+    <w:p>
+      <w:pPr>
+        <w:pStyle w:val="ListParagraph"/>
+        <w:jc w:val="both"/>
+        <w:rPr>
+          <w:rFonts w:ascii="Times New Roman" w:hAnsi="Times New Roman" w:cs="Times New Roman"/>
+          <w:sz w:val="24"/>
+          <w:szCs w:val="24"/>
+        </w:rPr>
+      </w:pPr>
+    </w:p>
+    <w:p>
+      <w:pPr>
+        <w:pStyle w:val="ListParagraph"/>
+        <w:numPr>
+          <w:ilvl w:val="0"/>
+          <w:numId w:val="6"/>
+        </w:numPr>
+        <w:jc w:val="both"/>
+        <w:rPr>
+          <w:rFonts w:ascii="Times New Roman" w:hAnsi="Times New Roman" w:cs="Times New Roman"/>
+          <w:sz w:val="24"/>
+          <w:szCs w:val="24"/>
+        </w:rPr>
+      </w:pPr>
+      <w:r>
+        <w:rPr>
+          <w:rFonts w:ascii="Times New Roman" w:hAnsi="Times New Roman" w:cs="Times New Roman"/>
+          <w:b/>
+          <w:bCs/>
+          <w:sz w:val="24"/>
+          <w:szCs w:val="24"/>
+        </w:rPr>
+        <w:t>Interviewer:</w:t>
+      </w:r>
+      <w:r>
+        <w:rPr>
+          <w:rFonts w:ascii="Times New Roman" w:hAnsi="Times New Roman" w:cs="Times New Roman"/>
+          <w:sz w:val="24"/>
+          <w:szCs w:val="24"/>
+        </w:rPr>
+        <w:t xml:space="preserve"> Do the users get service properly? What do you think?</w:t>
+      </w:r>
+    </w:p>
+    <w:p>
+      <w:pPr>
+        <w:pStyle w:val="ListParagraph"/>
+        <w:jc w:val="both"/>
+        <w:rPr>
+          <w:rFonts w:ascii="Times New Roman" w:hAnsi="Times New Roman" w:cs="Times New Roman"/>
+          <w:sz w:val="24"/>
+          <w:szCs w:val="24"/>
+        </w:rPr>
+      </w:pPr>
+    </w:p>
+    <w:p>
+      <w:pPr>
+        <w:pStyle w:val="ListParagraph"/>
+        <w:jc w:val="both"/>
+        <w:rPr>
+          <w:rFonts w:ascii="Times New Roman" w:hAnsi="Times New Roman" w:cs="Times New Roman"/>
+          <w:sz w:val="24"/>
+          <w:szCs w:val="24"/>
+        </w:rPr>
+      </w:pPr>
+      <w:r>
+        <w:rPr>
+          <w:rFonts w:ascii="Times New Roman" w:hAnsi="Times New Roman" w:cs="Times New Roman"/>
+          <w:b/>
+          <w:bCs/>
+          <w:sz w:val="24"/>
+          <w:szCs w:val="24"/>
+        </w:rPr>
+        <w:t>Interviewee:</w:t>
+      </w:r>
+      <w:r>
+        <w:rPr>
+          <w:rFonts w:ascii="Times New Roman" w:hAnsi="Times New Roman" w:cs="Times New Roman"/>
+          <w:sz w:val="24"/>
+          <w:szCs w:val="24"/>
+        </w:rPr>
+        <w:t xml:space="preserve"> The users can express it better. But I think, yes, they do. </w:t>
+      </w:r>
+    </w:p>
+    <w:p>
+      <w:pPr>
+        <w:jc w:val="both"/>
+        <w:rPr>
+          <w:rFonts w:ascii="Times New Roman" w:hAnsi="Times New Roman" w:cs="Times New Roman"/>
+          <w:b/>
+          <w:bCs/>
+          <w:sz w:val="24"/>
+          <w:szCs w:val="24"/>
+        </w:rPr>
+      </w:pPr>
+      <w:r>
+        <w:rPr>
+          <w:rFonts w:ascii="Times New Roman" w:hAnsi="Times New Roman" w:cs="Times New Roman"/>
+          <w:b/>
+          <w:bCs/>
+          <w:sz w:val="24"/>
+          <w:szCs w:val="24"/>
+        </w:rPr>
+        <w:t>To the Analyst</w:t>
+      </w:r>
+    </w:p>
+    <w:p>
+      <w:pPr>
+        <w:pStyle w:val="ListParagraph"/>
+        <w:numPr>
+          <w:ilvl w:val="0"/>
+          <w:numId w:val="6"/>
+        </w:numPr>
+        <w:jc w:val="both"/>
+        <w:rPr>
+          <w:rFonts w:ascii="Times New Roman" w:hAnsi="Times New Roman" w:cs="Times New Roman"/>
+          <w:sz w:val="24"/>
+          <w:szCs w:val="24"/>
+        </w:rPr>
+      </w:pPr>
+      <w:r>
+        <w:rPr>
+          <w:rFonts w:ascii="Times New Roman" w:hAnsi="Times New Roman" w:cs="Times New Roman"/>
+          <w:b/>
+          <w:bCs/>
+          <w:sz w:val="24"/>
+          <w:szCs w:val="24"/>
+        </w:rPr>
+        <w:t>Interviewer:</w:t>
+      </w:r>
+      <w:r>
+        <w:rPr>
+          <w:rFonts w:ascii="Times New Roman" w:hAnsi="Times New Roman" w:cs="Times New Roman"/>
+          <w:sz w:val="24"/>
+          <w:szCs w:val="24"/>
+        </w:rPr>
+        <w:t xml:space="preserve"> </w:t>
+      </w:r>
+      <w:r>
+        <w:rPr>
+          <w:rFonts w:ascii="Times New Roman" w:hAnsi="Times New Roman" w:cs="Times New Roman"/>
+          <w:sz w:val="24"/>
+          <w:szCs w:val="24"/>
+        </w:rPr>
+        <w:t>Is this organization fully digitalized or not?</w:t>
+      </w:r>
+    </w:p>
+    <w:p>
+      <w:pPr>
+        <w:pStyle w:val="ListParagraph"/>
+        <w:jc w:val="both"/>
+        <w:rPr>
+          <w:rFonts w:ascii="Times New Roman" w:hAnsi="Times New Roman" w:cs="Times New Roman"/>
+          <w:sz w:val="24"/>
+          <w:szCs w:val="24"/>
+        </w:rPr>
+      </w:pPr>
+    </w:p>
+    <w:p>
+      <w:pPr>
+        <w:pStyle w:val="ListParagraph"/>
+        <w:jc w:val="both"/>
+        <w:rPr>
+          <w:rFonts w:ascii="Times New Roman" w:hAnsi="Times New Roman" w:cs="Times New Roman"/>
+          <w:sz w:val="24"/>
+          <w:szCs w:val="24"/>
+        </w:rPr>
+      </w:pPr>
+      <w:r>
+        <w:rPr>
+          <w:rFonts w:ascii="Times New Roman" w:hAnsi="Times New Roman" w:cs="Times New Roman"/>
+          <w:b/>
+          <w:bCs/>
+          <w:sz w:val="24"/>
+          <w:szCs w:val="24"/>
+        </w:rPr>
+        <w:t>Interviewee:</w:t>
+      </w:r>
+      <w:r>
+        <w:rPr>
+          <w:rFonts w:ascii="Times New Roman" w:hAnsi="Times New Roman" w:cs="Times New Roman"/>
+          <w:sz w:val="24"/>
+          <w:szCs w:val="24"/>
+        </w:rPr>
+        <w:t xml:space="preserve"> Almost. Most of our works are handled now through online system.</w:t>
+      </w:r>
+    </w:p>
+    <w:p>
+      <w:pPr>
+        <w:pStyle w:val="ListParagraph"/>
+        <w:jc w:val="both"/>
+        <w:rPr>
+          <w:rFonts w:ascii="Times New Roman" w:hAnsi="Times New Roman" w:cs="Times New Roman"/>
+          <w:sz w:val="24"/>
+          <w:szCs w:val="24"/>
+        </w:rPr>
+      </w:pPr>
+    </w:p>
+    <w:p>
+      <w:pPr>
+        <w:pStyle w:val="ListParagraph"/>
+        <w:numPr>
+          <w:ilvl w:val="0"/>
+          <w:numId w:val="6"/>
+        </w:numPr>
+        <w:jc w:val="both"/>
+        <w:rPr>
+          <w:rFonts w:ascii="Times New Roman" w:hAnsi="Times New Roman" w:cs="Times New Roman"/>
+          <w:sz w:val="24"/>
+          <w:szCs w:val="24"/>
+        </w:rPr>
+      </w:pPr>
+      <w:r>
+        <w:rPr>
+          <w:rFonts w:ascii="Times New Roman" w:hAnsi="Times New Roman" w:cs="Times New Roman"/>
+          <w:b/>
+          <w:bCs/>
+          <w:sz w:val="24"/>
+          <w:szCs w:val="24"/>
+        </w:rPr>
+        <w:t>Interviewer:</w:t>
+      </w:r>
+      <w:r>
+        <w:rPr>
+          <w:rFonts w:ascii="Times New Roman" w:hAnsi="Times New Roman" w:cs="Times New Roman"/>
+          <w:sz w:val="24"/>
+          <w:szCs w:val="24"/>
+        </w:rPr>
+        <w:t xml:space="preserve"> When has it started?</w:t>
+      </w:r>
+    </w:p>
+    <w:p>
+      <w:pPr>
+        <w:pStyle w:val="ListParagraph"/>
+        <w:jc w:val="both"/>
+        <w:rPr>
+          <w:rFonts w:ascii="Times New Roman" w:hAnsi="Times New Roman" w:cs="Times New Roman"/>
+          <w:sz w:val="24"/>
+          <w:szCs w:val="24"/>
+        </w:rPr>
+      </w:pPr>
+    </w:p>
+    <w:p>
+      <w:pPr>
+        <w:pStyle w:val="ListParagraph"/>
+        <w:jc w:val="both"/>
+        <w:rPr>
+          <w:rFonts w:ascii="Times New Roman" w:hAnsi="Times New Roman" w:cs="Times New Roman"/>
+          <w:sz w:val="24"/>
+          <w:szCs w:val="24"/>
+        </w:rPr>
+      </w:pPr>
+      <w:r>
+        <w:rPr>
+          <w:rFonts w:ascii="Times New Roman" w:hAnsi="Times New Roman" w:cs="Times New Roman"/>
+          <w:b/>
+          <w:bCs/>
+          <w:sz w:val="24"/>
+          <w:szCs w:val="24"/>
+        </w:rPr>
+        <w:t>Interviewee:</w:t>
+      </w:r>
+      <w:r>
+        <w:rPr>
+          <w:rFonts w:ascii="Times New Roman" w:hAnsi="Times New Roman" w:cs="Times New Roman"/>
+          <w:sz w:val="24"/>
+          <w:szCs w:val="24"/>
+        </w:rPr>
+        <w:t xml:space="preserve"> This organization started its job from October, 2016. At that time, it was not so digitalized and handled the billing system and others by some 3</w:t>
+      </w:r>
+      <w:r>
+        <w:rPr>
+          <w:rFonts w:ascii="Times New Roman" w:hAnsi="Times New Roman" w:cs="Times New Roman"/>
+          <w:sz w:val="24"/>
+          <w:szCs w:val="24"/>
+          <w:vertAlign w:val="superscript"/>
+        </w:rPr>
+        <w:t>rd</w:t>
+      </w:r>
+      <w:r>
+        <w:rPr>
+          <w:rFonts w:ascii="Times New Roman" w:hAnsi="Times New Roman" w:cs="Times New Roman"/>
+          <w:sz w:val="24"/>
+          <w:szCs w:val="24"/>
+        </w:rPr>
+        <w:t xml:space="preserve"> party organization. On March, 2018 ICT department was established to maintain all online function internally, preparing own software and not to depend on any 3</w:t>
+      </w:r>
+      <w:r>
+        <w:rPr>
+          <w:rFonts w:ascii="Times New Roman" w:hAnsi="Times New Roman" w:cs="Times New Roman"/>
+          <w:sz w:val="24"/>
+          <w:szCs w:val="24"/>
+          <w:vertAlign w:val="superscript"/>
+        </w:rPr>
+        <w:t>rd</w:t>
+      </w:r>
+      <w:r>
+        <w:rPr>
+          <w:rFonts w:ascii="Times New Roman" w:hAnsi="Times New Roman" w:cs="Times New Roman"/>
+          <w:sz w:val="24"/>
+          <w:szCs w:val="24"/>
+        </w:rPr>
+        <w:t xml:space="preserve"> party.</w:t>
+      </w:r>
+    </w:p>
+    <w:p>
+      <w:pPr>
+        <w:pStyle w:val="ListParagraph"/>
+        <w:jc w:val="both"/>
+        <w:rPr>
+          <w:rFonts w:ascii="Times New Roman" w:hAnsi="Times New Roman" w:cs="Times New Roman"/>
+          <w:sz w:val="24"/>
+          <w:szCs w:val="24"/>
+        </w:rPr>
+      </w:pPr>
+    </w:p>
+    <w:p>
+      <w:pPr>
+        <w:pStyle w:val="ListParagraph"/>
+        <w:numPr>
+          <w:ilvl w:val="0"/>
+          <w:numId w:val="6"/>
+        </w:numPr>
+        <w:jc w:val="both"/>
+        <w:rPr>
+          <w:rFonts w:ascii="Times New Roman" w:hAnsi="Times New Roman" w:cs="Times New Roman"/>
+          <w:sz w:val="24"/>
+          <w:szCs w:val="24"/>
+        </w:rPr>
+      </w:pPr>
+      <w:r>
+        <w:rPr>
+          <w:rFonts w:ascii="Times New Roman" w:hAnsi="Times New Roman" w:cs="Times New Roman"/>
+          <w:b/>
+          <w:bCs/>
+          <w:sz w:val="24"/>
+          <w:szCs w:val="24"/>
+        </w:rPr>
+        <w:t>Interviewer:</w:t>
+      </w:r>
+      <w:r>
+        <w:rPr>
+          <w:rFonts w:ascii="Times New Roman" w:hAnsi="Times New Roman" w:cs="Times New Roman"/>
+          <w:b/>
+          <w:bCs/>
+          <w:sz w:val="24"/>
+          <w:szCs w:val="24"/>
+        </w:rPr>
+        <w:t xml:space="preserve"> </w:t>
+      </w:r>
+      <w:r>
+        <w:rPr>
+          <w:rFonts w:ascii="Times New Roman" w:hAnsi="Times New Roman" w:cs="Times New Roman"/>
+          <w:sz w:val="24"/>
+          <w:szCs w:val="24"/>
+        </w:rPr>
+        <w:t>Which portion of the organization is digitalized?</w:t>
+      </w:r>
+    </w:p>
+    <w:p>
+      <w:pPr>
+        <w:pStyle w:val="ListParagraph"/>
+        <w:jc w:val="both"/>
+        <w:rPr>
+          <w:rFonts w:ascii="Times New Roman" w:hAnsi="Times New Roman" w:cs="Times New Roman"/>
+          <w:sz w:val="24"/>
+          <w:szCs w:val="24"/>
+        </w:rPr>
+      </w:pPr>
+    </w:p>
+    <w:p>
+      <w:pPr>
+        <w:pStyle w:val="ListParagraph"/>
+        <w:jc w:val="both"/>
+        <w:rPr>
+          <w:rFonts w:ascii="Times New Roman" w:hAnsi="Times New Roman" w:cs="Times New Roman"/>
+          <w:sz w:val="24"/>
+          <w:szCs w:val="24"/>
+        </w:rPr>
+      </w:pPr>
+      <w:r>
+        <w:rPr>
+          <w:rFonts w:ascii="Times New Roman" w:hAnsi="Times New Roman" w:cs="Times New Roman"/>
+          <w:b/>
+          <w:bCs/>
+          <w:sz w:val="24"/>
+          <w:szCs w:val="24"/>
+        </w:rPr>
+        <w:t>Interviewee:</w:t>
+      </w:r>
+      <w:r>
+        <w:rPr>
+          <w:rFonts w:ascii="Times New Roman" w:hAnsi="Times New Roman" w:cs="Times New Roman"/>
+          <w:sz w:val="24"/>
+          <w:szCs w:val="24"/>
+        </w:rPr>
+        <w:t xml:space="preserve"> Actually, if I say, it’s almost 99%. We have our own software, database and online services. On last month, we have collected 99.79% of our total bill through online.</w:t>
+      </w:r>
+    </w:p>
+    <w:p>
+      <w:pPr>
+        <w:pStyle w:val="ListParagraph"/>
+        <w:jc w:val="both"/>
+        <w:rPr>
+          <w:rFonts w:ascii="Times New Roman" w:hAnsi="Times New Roman" w:cs="Times New Roman"/>
+          <w:sz w:val="24"/>
+          <w:szCs w:val="24"/>
+        </w:rPr>
+      </w:pPr>
+    </w:p>
+    <w:p>
+      <w:pPr>
+        <w:pStyle w:val="ListParagraph"/>
+        <w:numPr>
+          <w:ilvl w:val="0"/>
+          <w:numId w:val="6"/>
+        </w:numPr>
+        <w:jc w:val="both"/>
+        <w:rPr>
+          <w:rFonts w:ascii="Times New Roman" w:hAnsi="Times New Roman" w:cs="Times New Roman"/>
+          <w:sz w:val="24"/>
+          <w:szCs w:val="24"/>
+        </w:rPr>
+      </w:pPr>
+      <w:r>
+        <w:rPr>
+          <w:rFonts w:ascii="Times New Roman" w:hAnsi="Times New Roman" w:cs="Times New Roman"/>
+          <w:b/>
+          <w:bCs/>
+          <w:sz w:val="24"/>
+          <w:szCs w:val="24"/>
+        </w:rPr>
+        <w:t>Interviewer:</w:t>
+      </w:r>
+      <w:r>
+        <w:rPr>
+          <w:rFonts w:ascii="Times New Roman" w:hAnsi="Times New Roman" w:cs="Times New Roman"/>
+          <w:sz w:val="24"/>
+          <w:szCs w:val="24"/>
+        </w:rPr>
+        <w:t xml:space="preserve"> Does NESCO have its own server?</w:t>
+      </w:r>
+    </w:p>
+    <w:p>
+      <w:pPr>
+        <w:pStyle w:val="ListParagraph"/>
+        <w:jc w:val="both"/>
+        <w:rPr>
+          <w:rFonts w:ascii="Times New Roman" w:hAnsi="Times New Roman" w:cs="Times New Roman"/>
+          <w:sz w:val="24"/>
+          <w:szCs w:val="24"/>
+        </w:rPr>
+      </w:pPr>
+    </w:p>
+    <w:p>
+      <w:pPr>
+        <w:pStyle w:val="ListParagraph"/>
+        <w:jc w:val="both"/>
+        <w:rPr>
+          <w:rFonts w:ascii="Times New Roman" w:hAnsi="Times New Roman" w:cs="Times New Roman"/>
+          <w:sz w:val="24"/>
+          <w:szCs w:val="24"/>
+        </w:rPr>
+      </w:pPr>
+      <w:r>
+        <w:rPr>
+          <w:rFonts w:ascii="Times New Roman" w:hAnsi="Times New Roman" w:cs="Times New Roman"/>
+          <w:b/>
+          <w:bCs/>
+          <w:sz w:val="24"/>
+          <w:szCs w:val="24"/>
+        </w:rPr>
+        <w:t>Interviewee:</w:t>
+      </w:r>
+      <w:r>
+        <w:rPr>
+          <w:rFonts w:ascii="Times New Roman" w:hAnsi="Times New Roman" w:cs="Times New Roman"/>
+          <w:sz w:val="24"/>
+          <w:szCs w:val="24"/>
+        </w:rPr>
+        <w:t xml:space="preserve"> Yes, of course. NESCO has a tier 3 data center which does not require a total shutdown during maintenance.</w:t>
+      </w:r>
+    </w:p>
+    <w:p>
+      <w:pPr>
+        <w:pStyle w:val="ListParagraph"/>
+        <w:jc w:val="both"/>
+        <w:rPr>
+          <w:rFonts w:ascii="Times New Roman" w:hAnsi="Times New Roman" w:cs="Times New Roman"/>
+          <w:sz w:val="24"/>
+          <w:szCs w:val="24"/>
+        </w:rPr>
+      </w:pPr>
+    </w:p>
+    <w:p>
+      <w:pPr>
+        <w:pStyle w:val="ListParagraph"/>
+        <w:numPr>
+          <w:ilvl w:val="0"/>
+          <w:numId w:val="6"/>
+        </w:numPr>
+        <w:jc w:val="both"/>
+        <w:rPr>
+          <w:rFonts w:ascii="Times New Roman" w:hAnsi="Times New Roman" w:cs="Times New Roman"/>
+          <w:sz w:val="24"/>
+          <w:szCs w:val="24"/>
+        </w:rPr>
+      </w:pPr>
+      <w:r>
+        <w:rPr>
+          <w:rFonts w:ascii="Times New Roman" w:hAnsi="Times New Roman" w:cs="Times New Roman"/>
+          <w:b/>
+          <w:bCs/>
+          <w:sz w:val="24"/>
+          <w:szCs w:val="24"/>
+        </w:rPr>
+        <w:t>Interviewer:</w:t>
+      </w:r>
+      <w:r>
+        <w:rPr>
+          <w:rFonts w:ascii="Times New Roman" w:hAnsi="Times New Roman" w:cs="Times New Roman"/>
+          <w:sz w:val="24"/>
+          <w:szCs w:val="24"/>
+        </w:rPr>
+        <w:t xml:space="preserve"> who are involved I maintaining the servers?</w:t>
+      </w:r>
+    </w:p>
+    <w:p>
+      <w:pPr>
+        <w:pStyle w:val="ListParagraph"/>
+        <w:jc w:val="both"/>
+        <w:rPr>
+          <w:rFonts w:ascii="Times New Roman" w:hAnsi="Times New Roman" w:cs="Times New Roman"/>
+          <w:sz w:val="24"/>
+          <w:szCs w:val="24"/>
+        </w:rPr>
+      </w:pPr>
+    </w:p>
+    <w:p>
+      <w:pPr>
+        <w:pStyle w:val="ListParagraph"/>
+        <w:jc w:val="both"/>
+        <w:rPr>
+          <w:rFonts w:ascii="Times New Roman" w:hAnsi="Times New Roman" w:cs="Times New Roman"/>
+          <w:sz w:val="24"/>
+          <w:szCs w:val="24"/>
+        </w:rPr>
+      </w:pPr>
+      <w:r>
+        <w:rPr>
+          <w:rFonts w:ascii="Times New Roman" w:hAnsi="Times New Roman" w:cs="Times New Roman"/>
+          <w:b/>
+          <w:bCs/>
+          <w:sz w:val="24"/>
+          <w:szCs w:val="24"/>
+        </w:rPr>
+        <w:t>Interviewee:</w:t>
+      </w:r>
+      <w:r>
+        <w:rPr>
+          <w:rFonts w:ascii="Times New Roman" w:hAnsi="Times New Roman" w:cs="Times New Roman"/>
+          <w:sz w:val="24"/>
+          <w:szCs w:val="24"/>
+        </w:rPr>
+        <w:t xml:space="preserve"> NESCO itself. The employees work here are involved.</w:t>
+      </w:r>
+    </w:p>
+    <w:p>
+      <w:pPr>
+        <w:pStyle w:val="ListParagraph"/>
+        <w:jc w:val="both"/>
+        <w:rPr>
+          <w:rFonts w:ascii="Times New Roman" w:hAnsi="Times New Roman" w:cs="Times New Roman"/>
+          <w:sz w:val="24"/>
+          <w:szCs w:val="24"/>
+        </w:rPr>
+      </w:pPr>
+    </w:p>
+    <w:p>
+      <w:pPr>
+        <w:pStyle w:val="ListParagraph"/>
+        <w:numPr>
+          <w:ilvl w:val="0"/>
+          <w:numId w:val="6"/>
+        </w:numPr>
+        <w:jc w:val="both"/>
+        <w:rPr>
+          <w:rFonts w:ascii="Times New Roman" w:hAnsi="Times New Roman" w:cs="Times New Roman"/>
+          <w:sz w:val="24"/>
+          <w:szCs w:val="24"/>
+        </w:rPr>
+      </w:pPr>
+      <w:r>
+        <w:rPr>
+          <w:rFonts w:ascii="Times New Roman" w:hAnsi="Times New Roman" w:cs="Times New Roman"/>
+          <w:b/>
+          <w:bCs/>
+          <w:sz w:val="24"/>
+          <w:szCs w:val="24"/>
+        </w:rPr>
+        <w:t>Interviewer:</w:t>
+      </w:r>
+      <w:r>
+        <w:rPr>
+          <w:rFonts w:ascii="Times New Roman" w:hAnsi="Times New Roman" w:cs="Times New Roman"/>
+          <w:sz w:val="24"/>
+          <w:szCs w:val="24"/>
+        </w:rPr>
+        <w:t xml:space="preserve"> What are the functions of prepaid meter?</w:t>
+      </w:r>
+    </w:p>
+    <w:p>
+      <w:pPr>
+        <w:pStyle w:val="ListParagraph"/>
+        <w:jc w:val="both"/>
+        <w:rPr>
+          <w:rFonts w:ascii="Times New Roman" w:hAnsi="Times New Roman" w:cs="Times New Roman"/>
+          <w:sz w:val="24"/>
+          <w:szCs w:val="24"/>
+        </w:rPr>
+      </w:pPr>
+    </w:p>
+    <w:p>
+      <w:pPr>
+        <w:pStyle w:val="ListParagraph"/>
+        <w:jc w:val="both"/>
+        <w:rPr>
+          <w:rFonts w:ascii="Times New Roman" w:hAnsi="Times New Roman" w:cs="Times New Roman"/>
+          <w:sz w:val="24"/>
+          <w:szCs w:val="24"/>
+        </w:rPr>
+      </w:pPr>
+      <w:r>
+        <w:rPr>
+          <w:rFonts w:ascii="Times New Roman" w:hAnsi="Times New Roman" w:cs="Times New Roman"/>
+          <w:b/>
+          <w:bCs/>
+          <w:sz w:val="24"/>
+          <w:szCs w:val="24"/>
+        </w:rPr>
+        <w:t>Interviewee:</w:t>
+      </w:r>
+      <w:r>
+        <w:rPr>
+          <w:rFonts w:ascii="Times New Roman" w:hAnsi="Times New Roman" w:cs="Times New Roman"/>
+          <w:sz w:val="24"/>
+          <w:szCs w:val="24"/>
+        </w:rPr>
+        <w:t xml:space="preserve"> The user can pay before using it. Then as per the use, the money is charged </w:t>
+      </w:r>
+      <w:proofErr w:type="gramStart"/>
+      <w:r>
+        <w:rPr>
+          <w:rFonts w:ascii="Times New Roman" w:hAnsi="Times New Roman" w:cs="Times New Roman"/>
+          <w:sz w:val="24"/>
+          <w:szCs w:val="24"/>
+        </w:rPr>
+        <w:t>an</w:t>
+      </w:r>
+      <w:proofErr w:type="gramEnd"/>
+      <w:r>
+        <w:rPr>
+          <w:rFonts w:ascii="Times New Roman" w:hAnsi="Times New Roman" w:cs="Times New Roman"/>
+          <w:sz w:val="24"/>
+          <w:szCs w:val="24"/>
+        </w:rPr>
+        <w:t xml:space="preserve"> meter shows the amount of billing.</w:t>
+      </w:r>
+    </w:p>
+    <w:p>
+      <w:pPr>
+        <w:pStyle w:val="ListParagraph"/>
+        <w:jc w:val="both"/>
+        <w:rPr>
+          <w:rFonts w:ascii="Times New Roman" w:hAnsi="Times New Roman" w:cs="Times New Roman"/>
+          <w:sz w:val="24"/>
+          <w:szCs w:val="24"/>
+        </w:rPr>
+      </w:pPr>
+    </w:p>
+    <w:p>
+      <w:pPr>
+        <w:pStyle w:val="ListParagraph"/>
+        <w:numPr>
+          <w:ilvl w:val="0"/>
+          <w:numId w:val="6"/>
+        </w:numPr>
+        <w:jc w:val="both"/>
+        <w:rPr>
+          <w:rFonts w:ascii="Times New Roman" w:hAnsi="Times New Roman" w:cs="Times New Roman"/>
+          <w:sz w:val="24"/>
+          <w:szCs w:val="24"/>
+        </w:rPr>
+      </w:pPr>
+      <w:r>
+        <w:rPr>
+          <w:rFonts w:ascii="Times New Roman" w:hAnsi="Times New Roman" w:cs="Times New Roman"/>
+          <w:b/>
+          <w:bCs/>
+          <w:sz w:val="24"/>
+          <w:szCs w:val="24"/>
+        </w:rPr>
+        <w:t>Interviewer:</w:t>
+      </w:r>
+      <w:r>
+        <w:rPr>
+          <w:rFonts w:ascii="Times New Roman" w:hAnsi="Times New Roman" w:cs="Times New Roman"/>
+          <w:sz w:val="24"/>
+          <w:szCs w:val="24"/>
+        </w:rPr>
+        <w:t xml:space="preserve"> why should we replace post-paid meter by prepaid one?</w:t>
+      </w:r>
+    </w:p>
+    <w:p>
+      <w:pPr>
+        <w:pStyle w:val="ListParagraph"/>
+        <w:jc w:val="both"/>
+        <w:rPr>
+          <w:rFonts w:ascii="Times New Roman" w:hAnsi="Times New Roman" w:cs="Times New Roman"/>
+          <w:sz w:val="24"/>
+          <w:szCs w:val="24"/>
+        </w:rPr>
+      </w:pPr>
+    </w:p>
+    <w:p>
+      <w:pPr>
+        <w:pStyle w:val="ListParagraph"/>
+        <w:jc w:val="both"/>
+        <w:rPr>
+          <w:rFonts w:ascii="Times New Roman" w:hAnsi="Times New Roman" w:cs="Times New Roman"/>
+          <w:sz w:val="24"/>
+          <w:szCs w:val="24"/>
+        </w:rPr>
+      </w:pPr>
+      <w:r>
+        <w:rPr>
+          <w:rFonts w:ascii="Times New Roman" w:hAnsi="Times New Roman" w:cs="Times New Roman"/>
+          <w:b/>
+          <w:bCs/>
+          <w:sz w:val="24"/>
+          <w:szCs w:val="24"/>
+        </w:rPr>
+        <w:t>Interviewee:</w:t>
+      </w:r>
+      <w:r>
+        <w:rPr>
+          <w:rFonts w:ascii="Times New Roman" w:hAnsi="Times New Roman" w:cs="Times New Roman"/>
+          <w:sz w:val="24"/>
+          <w:szCs w:val="24"/>
+        </w:rPr>
+        <w:t xml:space="preserve"> It provides more advantages. All information is in online. Again, in case of postpaid meter, the reader may take inaccurate reading which can make complexity in paying bills by customers but in prepaid system, </w:t>
+      </w:r>
+      <w:proofErr w:type="spellStart"/>
+      <w:r>
+        <w:rPr>
+          <w:rFonts w:ascii="Times New Roman" w:hAnsi="Times New Roman" w:cs="Times New Roman"/>
+          <w:sz w:val="24"/>
+          <w:szCs w:val="24"/>
+        </w:rPr>
+        <w:t>its</w:t>
+      </w:r>
+      <w:proofErr w:type="spellEnd"/>
+      <w:r>
+        <w:rPr>
+          <w:rFonts w:ascii="Times New Roman" w:hAnsi="Times New Roman" w:cs="Times New Roman"/>
+          <w:sz w:val="24"/>
+          <w:szCs w:val="24"/>
+        </w:rPr>
+        <w:t xml:space="preserve"> totally free of that inaccuracy.</w:t>
+      </w:r>
+    </w:p>
+    <w:p>
+      <w:pPr>
+        <w:pStyle w:val="ListParagraph"/>
+        <w:jc w:val="both"/>
+        <w:rPr>
+          <w:rFonts w:ascii="Times New Roman" w:hAnsi="Times New Roman" w:cs="Times New Roman"/>
+          <w:sz w:val="24"/>
+          <w:szCs w:val="24"/>
+        </w:rPr>
+      </w:pPr>
+    </w:p>
+    <w:p>
+      <w:pPr>
+        <w:pStyle w:val="ListParagraph"/>
+        <w:numPr>
+          <w:ilvl w:val="0"/>
+          <w:numId w:val="6"/>
+        </w:numPr>
+        <w:jc w:val="both"/>
+        <w:rPr>
+          <w:rFonts w:ascii="Times New Roman" w:hAnsi="Times New Roman" w:cs="Times New Roman"/>
+          <w:sz w:val="24"/>
+          <w:szCs w:val="24"/>
+        </w:rPr>
+      </w:pPr>
+      <w:r>
+        <w:rPr>
+          <w:rFonts w:ascii="Times New Roman" w:hAnsi="Times New Roman" w:cs="Times New Roman"/>
+          <w:b/>
+          <w:bCs/>
+          <w:sz w:val="24"/>
+          <w:szCs w:val="24"/>
+        </w:rPr>
+        <w:t>Interviewer:</w:t>
+      </w:r>
+      <w:r>
+        <w:rPr>
+          <w:rFonts w:ascii="Times New Roman" w:hAnsi="Times New Roman" w:cs="Times New Roman"/>
+          <w:sz w:val="24"/>
+          <w:szCs w:val="24"/>
+        </w:rPr>
+        <w:t xml:space="preserve"> Is the money/electricity ratio of prepaid meter efficient?</w:t>
+      </w:r>
+    </w:p>
+    <w:p>
+      <w:pPr>
+        <w:pStyle w:val="ListParagraph"/>
+        <w:jc w:val="both"/>
+        <w:rPr>
+          <w:rFonts w:ascii="Times New Roman" w:hAnsi="Times New Roman" w:cs="Times New Roman"/>
+          <w:sz w:val="24"/>
+          <w:szCs w:val="24"/>
+        </w:rPr>
+      </w:pPr>
+    </w:p>
+    <w:p>
+      <w:pPr>
+        <w:pStyle w:val="ListParagraph"/>
+        <w:jc w:val="both"/>
+        <w:rPr>
+          <w:rFonts w:ascii="Times New Roman" w:hAnsi="Times New Roman" w:cs="Times New Roman"/>
+          <w:sz w:val="24"/>
+          <w:szCs w:val="24"/>
+        </w:rPr>
+      </w:pPr>
+      <w:r>
+        <w:rPr>
+          <w:rFonts w:ascii="Times New Roman" w:hAnsi="Times New Roman" w:cs="Times New Roman"/>
+          <w:b/>
+          <w:bCs/>
+          <w:sz w:val="24"/>
+          <w:szCs w:val="24"/>
+        </w:rPr>
+        <w:t>Interviewee:</w:t>
+      </w:r>
+      <w:r>
+        <w:rPr>
+          <w:rFonts w:ascii="Times New Roman" w:hAnsi="Times New Roman" w:cs="Times New Roman"/>
+          <w:sz w:val="24"/>
+          <w:szCs w:val="24"/>
+        </w:rPr>
+        <w:t xml:space="preserve"> Yes. It is maintained properly. Some money is taken at VAT or for other cost which </w:t>
+      </w:r>
+      <w:proofErr w:type="spellStart"/>
+      <w:r>
+        <w:rPr>
+          <w:rFonts w:ascii="Times New Roman" w:hAnsi="Times New Roman" w:cs="Times New Roman"/>
+          <w:sz w:val="24"/>
+          <w:szCs w:val="24"/>
+        </w:rPr>
+        <w:t>as</w:t>
+      </w:r>
+      <w:proofErr w:type="spellEnd"/>
+      <w:r>
+        <w:rPr>
+          <w:rFonts w:ascii="Times New Roman" w:hAnsi="Times New Roman" w:cs="Times New Roman"/>
+          <w:sz w:val="24"/>
+          <w:szCs w:val="24"/>
+        </w:rPr>
+        <w:t xml:space="preserve"> also same for the postpaid meter also.</w:t>
+      </w:r>
+    </w:p>
+    <w:p>
+      <w:pPr>
+        <w:pStyle w:val="ListParagraph"/>
+        <w:jc w:val="both"/>
+        <w:rPr>
+          <w:rFonts w:ascii="Times New Roman" w:hAnsi="Times New Roman" w:cs="Times New Roman"/>
+          <w:sz w:val="24"/>
+          <w:szCs w:val="24"/>
+        </w:rPr>
+      </w:pPr>
+    </w:p>
+    <w:p>
+      <w:pPr>
+        <w:pStyle w:val="ListParagraph"/>
+        <w:numPr>
+          <w:ilvl w:val="0"/>
+          <w:numId w:val="6"/>
+        </w:numPr>
+        <w:jc w:val="both"/>
+        <w:rPr>
+          <w:rFonts w:ascii="Times New Roman" w:hAnsi="Times New Roman" w:cs="Times New Roman"/>
+          <w:sz w:val="24"/>
+          <w:szCs w:val="24"/>
+        </w:rPr>
+      </w:pPr>
+      <w:r>
+        <w:rPr>
+          <w:rFonts w:ascii="Times New Roman" w:hAnsi="Times New Roman" w:cs="Times New Roman"/>
+          <w:b/>
+          <w:bCs/>
+          <w:sz w:val="24"/>
+          <w:szCs w:val="24"/>
+        </w:rPr>
+        <w:t>Interviewer:</w:t>
+      </w:r>
+      <w:r>
+        <w:rPr>
+          <w:rFonts w:ascii="Times New Roman" w:hAnsi="Times New Roman" w:cs="Times New Roman"/>
+          <w:sz w:val="24"/>
+          <w:szCs w:val="24"/>
+        </w:rPr>
+        <w:t xml:space="preserve"> How many consumers are using prepaid meter?</w:t>
+      </w:r>
+    </w:p>
+    <w:p>
+      <w:pPr>
+        <w:pStyle w:val="ListParagraph"/>
+        <w:jc w:val="both"/>
+        <w:rPr>
+          <w:rFonts w:ascii="Times New Roman" w:hAnsi="Times New Roman" w:cs="Times New Roman"/>
+          <w:sz w:val="24"/>
+          <w:szCs w:val="24"/>
+        </w:rPr>
+      </w:pPr>
+    </w:p>
+    <w:p>
+      <w:pPr>
+        <w:pStyle w:val="ListParagraph"/>
+        <w:jc w:val="both"/>
+        <w:rPr>
+          <w:rFonts w:ascii="Times New Roman" w:hAnsi="Times New Roman" w:cs="Times New Roman"/>
+          <w:sz w:val="24"/>
+          <w:szCs w:val="24"/>
+        </w:rPr>
+      </w:pPr>
+      <w:r>
+        <w:rPr>
+          <w:rFonts w:ascii="Times New Roman" w:hAnsi="Times New Roman" w:cs="Times New Roman"/>
+          <w:b/>
+          <w:bCs/>
+          <w:sz w:val="24"/>
+          <w:szCs w:val="24"/>
+        </w:rPr>
+        <w:t>Interviewee:</w:t>
+      </w:r>
+      <w:r>
+        <w:rPr>
+          <w:rFonts w:ascii="Times New Roman" w:hAnsi="Times New Roman" w:cs="Times New Roman"/>
+          <w:sz w:val="24"/>
+          <w:szCs w:val="24"/>
+        </w:rPr>
+        <w:t xml:space="preserve">  Almost 5 lakhs consumers out of 17 lakhs are now under this prepaid meter system.</w:t>
+      </w:r>
+    </w:p>
+    <w:p>
+      <w:pPr>
+        <w:pStyle w:val="ListParagraph"/>
+        <w:jc w:val="both"/>
+        <w:rPr>
+          <w:rFonts w:ascii="Times New Roman" w:hAnsi="Times New Roman" w:cs="Times New Roman"/>
+          <w:sz w:val="24"/>
+          <w:szCs w:val="24"/>
+        </w:rPr>
+      </w:pPr>
+    </w:p>
+    <w:p>
+      <w:pPr>
+        <w:pStyle w:val="ListParagraph"/>
+        <w:numPr>
+          <w:ilvl w:val="0"/>
+          <w:numId w:val="6"/>
+        </w:numPr>
+        <w:jc w:val="both"/>
+        <w:rPr>
+          <w:rFonts w:ascii="Times New Roman" w:hAnsi="Times New Roman" w:cs="Times New Roman"/>
+          <w:sz w:val="24"/>
+          <w:szCs w:val="24"/>
+        </w:rPr>
+      </w:pPr>
+      <w:r>
+        <w:rPr>
+          <w:rFonts w:ascii="Times New Roman" w:hAnsi="Times New Roman" w:cs="Times New Roman"/>
+          <w:b/>
+          <w:bCs/>
+          <w:sz w:val="24"/>
+          <w:szCs w:val="24"/>
+        </w:rPr>
+        <w:t>Interviewer:</w:t>
+      </w:r>
+      <w:r>
+        <w:rPr>
+          <w:rFonts w:ascii="Times New Roman" w:hAnsi="Times New Roman" w:cs="Times New Roman"/>
+          <w:sz w:val="24"/>
+          <w:szCs w:val="24"/>
+        </w:rPr>
+        <w:t xml:space="preserve"> </w:t>
+      </w:r>
+      <w:r>
+        <w:rPr>
+          <w:rFonts w:ascii="Times New Roman" w:hAnsi="Times New Roman" w:cs="Times New Roman"/>
+          <w:sz w:val="24"/>
+          <w:szCs w:val="24"/>
+        </w:rPr>
+        <w:t>Which type of meter is more preferred by the consumer?</w:t>
+      </w:r>
+    </w:p>
+    <w:p>
+      <w:pPr>
+        <w:pStyle w:val="ListParagraph"/>
+        <w:jc w:val="both"/>
+        <w:rPr>
+          <w:rFonts w:ascii="Times New Roman" w:hAnsi="Times New Roman" w:cs="Times New Roman"/>
+          <w:sz w:val="24"/>
+          <w:szCs w:val="24"/>
+        </w:rPr>
+      </w:pPr>
+    </w:p>
+    <w:p>
+      <w:pPr>
+        <w:pStyle w:val="ListParagraph"/>
+        <w:jc w:val="both"/>
+        <w:rPr>
+          <w:rFonts w:ascii="Times New Roman" w:hAnsi="Times New Roman" w:cs="Times New Roman"/>
+          <w:sz w:val="24"/>
+          <w:szCs w:val="24"/>
+        </w:rPr>
+      </w:pPr>
+      <w:r>
+        <w:rPr>
+          <w:rFonts w:ascii="Times New Roman" w:hAnsi="Times New Roman" w:cs="Times New Roman"/>
+          <w:b/>
+          <w:bCs/>
+          <w:sz w:val="24"/>
+          <w:szCs w:val="24"/>
+        </w:rPr>
+        <w:t>Interviewee:</w:t>
+      </w:r>
+      <w:r>
+        <w:rPr>
+          <w:rFonts w:ascii="Times New Roman" w:hAnsi="Times New Roman" w:cs="Times New Roman"/>
+          <w:sz w:val="24"/>
+          <w:szCs w:val="24"/>
+        </w:rPr>
+        <w:t xml:space="preserve"> In the early stage, people hesitate to take prepaid meter for inherent apathy to change. But now they are being smart and the users are increasing.</w:t>
+      </w:r>
+    </w:p>
+    <w:p>
+      <w:pPr>
+        <w:pStyle w:val="ListParagraph"/>
+        <w:jc w:val="both"/>
+        <w:rPr>
+          <w:rFonts w:ascii="Times New Roman" w:hAnsi="Times New Roman" w:cs="Times New Roman"/>
+          <w:sz w:val="24"/>
+          <w:szCs w:val="24"/>
+        </w:rPr>
+      </w:pPr>
+    </w:p>
+    <w:p>
+      <w:pPr>
+        <w:pStyle w:val="ListParagraph"/>
+        <w:numPr>
+          <w:ilvl w:val="0"/>
+          <w:numId w:val="6"/>
+        </w:numPr>
+        <w:jc w:val="both"/>
+        <w:rPr>
+          <w:rFonts w:ascii="Times New Roman" w:hAnsi="Times New Roman" w:cs="Times New Roman"/>
+          <w:sz w:val="24"/>
+          <w:szCs w:val="24"/>
+        </w:rPr>
+      </w:pPr>
+      <w:r>
+        <w:rPr>
+          <w:rFonts w:ascii="Times New Roman" w:hAnsi="Times New Roman" w:cs="Times New Roman"/>
+          <w:b/>
+          <w:bCs/>
+          <w:sz w:val="24"/>
+          <w:szCs w:val="24"/>
+        </w:rPr>
+        <w:t>Interviewer:</w:t>
+      </w:r>
+      <w:r>
+        <w:rPr>
+          <w:rFonts w:ascii="Times New Roman" w:hAnsi="Times New Roman" w:cs="Times New Roman"/>
+          <w:sz w:val="24"/>
+          <w:szCs w:val="24"/>
+        </w:rPr>
+        <w:t xml:space="preserve"> </w:t>
+      </w:r>
+      <w:r>
+        <w:rPr>
+          <w:rFonts w:ascii="Times New Roman" w:hAnsi="Times New Roman" w:cs="Times New Roman"/>
+          <w:sz w:val="24"/>
+          <w:szCs w:val="24"/>
+        </w:rPr>
+        <w:t>Is there any possibility to manipulate any meter related information online data?</w:t>
+      </w:r>
+    </w:p>
+    <w:p>
+      <w:pPr>
+        <w:pStyle w:val="ListParagraph"/>
+        <w:jc w:val="both"/>
+        <w:rPr>
+          <w:rFonts w:ascii="Times New Roman" w:hAnsi="Times New Roman" w:cs="Times New Roman"/>
+          <w:sz w:val="24"/>
+          <w:szCs w:val="24"/>
+        </w:rPr>
+      </w:pPr>
+    </w:p>
+    <w:p>
+      <w:pPr>
+        <w:pStyle w:val="ListParagraph"/>
+        <w:jc w:val="both"/>
+        <w:rPr>
+          <w:rFonts w:ascii="Times New Roman" w:hAnsi="Times New Roman" w:cs="Times New Roman"/>
+          <w:sz w:val="24"/>
+          <w:szCs w:val="24"/>
+        </w:rPr>
+      </w:pPr>
+      <w:r>
+        <w:rPr>
+          <w:rFonts w:ascii="Times New Roman" w:hAnsi="Times New Roman" w:cs="Times New Roman"/>
+          <w:b/>
+          <w:bCs/>
+          <w:sz w:val="24"/>
+          <w:szCs w:val="24"/>
+        </w:rPr>
+        <w:t>Interviewee:</w:t>
+      </w:r>
+      <w:r>
+        <w:rPr>
+          <w:rFonts w:ascii="Times New Roman" w:hAnsi="Times New Roman" w:cs="Times New Roman"/>
+          <w:sz w:val="24"/>
+          <w:szCs w:val="24"/>
+        </w:rPr>
+        <w:t xml:space="preserve"> No. the users can only access personal information on online and data safety is used for all user information.</w:t>
+      </w:r>
+    </w:p>
+    <w:p>
+      <w:pPr>
+        <w:pStyle w:val="ListParagraph"/>
+        <w:jc w:val="both"/>
+        <w:rPr>
+          <w:rFonts w:ascii="Times New Roman" w:hAnsi="Times New Roman" w:cs="Times New Roman"/>
+          <w:sz w:val="24"/>
+          <w:szCs w:val="24"/>
+        </w:rPr>
+      </w:pPr>
+    </w:p>
+    <w:p>
+      <w:pPr>
+        <w:pStyle w:val="ListParagraph"/>
+        <w:numPr>
+          <w:ilvl w:val="0"/>
+          <w:numId w:val="6"/>
+        </w:numPr>
+        <w:jc w:val="both"/>
+        <w:rPr>
+          <w:rFonts w:ascii="Times New Roman" w:hAnsi="Times New Roman" w:cs="Times New Roman"/>
+          <w:sz w:val="24"/>
+          <w:szCs w:val="24"/>
+        </w:rPr>
+      </w:pPr>
+      <w:r>
+        <w:rPr>
+          <w:rFonts w:ascii="Times New Roman" w:hAnsi="Times New Roman" w:cs="Times New Roman"/>
+          <w:b/>
+          <w:bCs/>
+          <w:sz w:val="24"/>
+          <w:szCs w:val="24"/>
+        </w:rPr>
+        <w:t>Interviewer:</w:t>
+      </w:r>
+      <w:r>
+        <w:rPr>
+          <w:rFonts w:ascii="Times New Roman" w:hAnsi="Times New Roman" w:cs="Times New Roman"/>
+          <w:sz w:val="24"/>
+          <w:szCs w:val="24"/>
+        </w:rPr>
+        <w:t xml:space="preserve"> how data security is provided in NESCO?</w:t>
+      </w:r>
+    </w:p>
+    <w:p>
+      <w:pPr>
+        <w:pStyle w:val="ListParagraph"/>
+        <w:jc w:val="both"/>
+        <w:rPr>
+          <w:rFonts w:ascii="Times New Roman" w:hAnsi="Times New Roman" w:cs="Times New Roman"/>
+          <w:sz w:val="24"/>
+          <w:szCs w:val="24"/>
+        </w:rPr>
+      </w:pPr>
+    </w:p>
+    <w:p>
+      <w:pPr>
+        <w:pStyle w:val="ListParagraph"/>
+        <w:jc w:val="both"/>
+        <w:rPr>
+          <w:rFonts w:ascii="Times New Roman" w:hAnsi="Times New Roman" w:cs="Times New Roman"/>
+          <w:sz w:val="24"/>
+          <w:szCs w:val="24"/>
+        </w:rPr>
+      </w:pPr>
+      <w:r>
+        <w:rPr>
+          <w:rFonts w:ascii="Times New Roman" w:hAnsi="Times New Roman" w:cs="Times New Roman"/>
+          <w:b/>
+          <w:bCs/>
+          <w:sz w:val="24"/>
+          <w:szCs w:val="24"/>
+        </w:rPr>
+        <w:t>Interviewee:</w:t>
+      </w:r>
+      <w:r>
+        <w:rPr>
+          <w:rFonts w:ascii="Times New Roman" w:hAnsi="Times New Roman" w:cs="Times New Roman"/>
+          <w:sz w:val="24"/>
+          <w:szCs w:val="24"/>
+        </w:rPr>
+        <w:t xml:space="preserve"> Privacy policy TR3 solutions is used which offers new security capabilities.</w:t>
+      </w:r>
+    </w:p>
+    <w:p>
+      <w:pPr>
+        <w:pStyle w:val="ListParagraph"/>
+        <w:jc w:val="both"/>
+        <w:rPr>
+          <w:rFonts w:ascii="Times New Roman" w:hAnsi="Times New Roman" w:cs="Times New Roman"/>
+          <w:sz w:val="24"/>
+          <w:szCs w:val="24"/>
+        </w:rPr>
+      </w:pPr>
+    </w:p>
+    <w:p>
+      <w:pPr>
+        <w:pStyle w:val="ListParagraph"/>
+        <w:numPr>
+          <w:ilvl w:val="0"/>
+          <w:numId w:val="6"/>
+        </w:numPr>
+        <w:jc w:val="both"/>
+        <w:rPr>
+          <w:rFonts w:ascii="Times New Roman" w:hAnsi="Times New Roman" w:cs="Times New Roman"/>
+          <w:sz w:val="24"/>
+          <w:szCs w:val="24"/>
+        </w:rPr>
+      </w:pPr>
+      <w:r>
+        <w:rPr>
+          <w:rFonts w:ascii="Times New Roman" w:hAnsi="Times New Roman" w:cs="Times New Roman"/>
+          <w:b/>
+          <w:bCs/>
+          <w:sz w:val="24"/>
+          <w:szCs w:val="24"/>
+        </w:rPr>
+        <w:t>Interviewer:</w:t>
+      </w:r>
+      <w:r>
+        <w:rPr>
+          <w:rFonts w:ascii="Times New Roman" w:hAnsi="Times New Roman" w:cs="Times New Roman"/>
+          <w:b/>
+          <w:bCs/>
+          <w:sz w:val="24"/>
+          <w:szCs w:val="24"/>
+        </w:rPr>
+        <w:t xml:space="preserve"> </w:t>
+      </w:r>
+      <w:r>
+        <w:rPr>
+          <w:rFonts w:ascii="Times New Roman" w:hAnsi="Times New Roman" w:cs="Times New Roman"/>
+          <w:sz w:val="24"/>
+          <w:szCs w:val="24"/>
+        </w:rPr>
+        <w:t>What are the odds in online payment?</w:t>
+      </w:r>
+    </w:p>
+    <w:p>
+      <w:pPr>
+        <w:pStyle w:val="ListParagraph"/>
+        <w:jc w:val="both"/>
+        <w:rPr>
+          <w:rFonts w:ascii="Times New Roman" w:hAnsi="Times New Roman" w:cs="Times New Roman"/>
+          <w:sz w:val="24"/>
+          <w:szCs w:val="24"/>
+        </w:rPr>
+      </w:pPr>
+    </w:p>
+    <w:p>
+      <w:pPr>
+        <w:pStyle w:val="ListParagraph"/>
+        <w:jc w:val="both"/>
+        <w:rPr>
+          <w:rFonts w:ascii="Times New Roman" w:hAnsi="Times New Roman" w:cs="Times New Roman"/>
+          <w:sz w:val="24"/>
+          <w:szCs w:val="24"/>
+        </w:rPr>
+      </w:pPr>
+      <w:r>
+        <w:rPr>
+          <w:rFonts w:ascii="Times New Roman" w:hAnsi="Times New Roman" w:cs="Times New Roman"/>
+          <w:b/>
+          <w:bCs/>
+          <w:sz w:val="24"/>
+          <w:szCs w:val="24"/>
+        </w:rPr>
+        <w:lastRenderedPageBreak/>
+        <w:t>Interviewee:</w:t>
+      </w:r>
+      <w:r>
+        <w:rPr>
+          <w:rFonts w:ascii="Times New Roman" w:hAnsi="Times New Roman" w:cs="Times New Roman"/>
+          <w:sz w:val="24"/>
+          <w:szCs w:val="24"/>
+        </w:rPr>
+        <w:t xml:space="preserve"> People are not smart enough to cope-up with this new system. But day by day the user is increasing for online payment. To increase interest, 1% recharge is offered to the user.</w:t>
+      </w:r>
+    </w:p>
+    <w:p>
+      <w:pPr>
+        <w:pStyle w:val="ListParagraph"/>
+        <w:jc w:val="both"/>
+        <w:rPr>
+          <w:rFonts w:ascii="Times New Roman" w:hAnsi="Times New Roman" w:cs="Times New Roman"/>
+          <w:sz w:val="24"/>
+          <w:szCs w:val="24"/>
+        </w:rPr>
+      </w:pPr>
+    </w:p>
+    <w:p>
+      <w:pPr>
+        <w:pStyle w:val="ListParagraph"/>
+        <w:numPr>
+          <w:ilvl w:val="0"/>
+          <w:numId w:val="6"/>
+        </w:numPr>
+        <w:jc w:val="both"/>
+        <w:rPr>
+          <w:rFonts w:ascii="Times New Roman" w:hAnsi="Times New Roman" w:cs="Times New Roman"/>
+          <w:sz w:val="24"/>
+          <w:szCs w:val="24"/>
+        </w:rPr>
+      </w:pPr>
+      <w:r>
+        <w:rPr>
+          <w:rFonts w:ascii="Times New Roman" w:hAnsi="Times New Roman" w:cs="Times New Roman"/>
+          <w:b/>
+          <w:bCs/>
+          <w:sz w:val="24"/>
+          <w:szCs w:val="24"/>
+        </w:rPr>
+        <w:t>Interviewer:</w:t>
+      </w:r>
+      <w:r>
+        <w:rPr>
+          <w:rFonts w:ascii="Times New Roman" w:hAnsi="Times New Roman" w:cs="Times New Roman"/>
+          <w:sz w:val="24"/>
+          <w:szCs w:val="24"/>
+        </w:rPr>
+        <w:t xml:space="preserve"> In case of server down or failure what are the counter measures are taken?</w:t>
+      </w:r>
+    </w:p>
+    <w:p>
+      <w:pPr>
+        <w:pStyle w:val="ListParagraph"/>
+        <w:jc w:val="both"/>
+        <w:rPr>
+          <w:rFonts w:ascii="Times New Roman" w:hAnsi="Times New Roman" w:cs="Times New Roman"/>
+          <w:sz w:val="24"/>
+          <w:szCs w:val="24"/>
+        </w:rPr>
+      </w:pPr>
+    </w:p>
+    <w:p>
+      <w:pPr>
+        <w:pStyle w:val="ListParagraph"/>
+        <w:jc w:val="both"/>
+        <w:rPr>
+          <w:rFonts w:ascii="Times New Roman" w:hAnsi="Times New Roman" w:cs="Times New Roman"/>
+          <w:sz w:val="24"/>
+          <w:szCs w:val="24"/>
+        </w:rPr>
+      </w:pPr>
+      <w:r>
+        <w:rPr>
+          <w:rFonts w:ascii="Times New Roman" w:hAnsi="Times New Roman" w:cs="Times New Roman"/>
+          <w:b/>
+          <w:bCs/>
+          <w:sz w:val="24"/>
+          <w:szCs w:val="24"/>
+        </w:rPr>
+        <w:t>Interviewee:</w:t>
+      </w:r>
+      <w:r>
+        <w:rPr>
+          <w:rFonts w:ascii="Times New Roman" w:hAnsi="Times New Roman" w:cs="Times New Roman"/>
+          <w:sz w:val="24"/>
+          <w:szCs w:val="24"/>
+        </w:rPr>
+        <w:t xml:space="preserve"> If the server is failed the customer service-related functions will be pros-pond for some times but the supply will not be hampered. And it is recovered as early as possible.</w:t>
+      </w:r>
+    </w:p>
+    <w:p>
+      <w:pPr>
+        <w:pStyle w:val="ListParagraph"/>
+        <w:jc w:val="both"/>
+        <w:rPr>
+          <w:rFonts w:ascii="Times New Roman" w:hAnsi="Times New Roman" w:cs="Times New Roman"/>
+          <w:sz w:val="24"/>
+          <w:szCs w:val="24"/>
+        </w:rPr>
+      </w:pPr>
+    </w:p>
+    <w:p>
+      <w:pPr>
+        <w:pStyle w:val="ListParagraph"/>
+        <w:numPr>
+          <w:ilvl w:val="0"/>
+          <w:numId w:val="6"/>
+        </w:numPr>
+        <w:jc w:val="both"/>
+        <w:rPr>
+          <w:rFonts w:ascii="Times New Roman" w:hAnsi="Times New Roman" w:cs="Times New Roman"/>
+          <w:sz w:val="24"/>
+          <w:szCs w:val="24"/>
+        </w:rPr>
+      </w:pPr>
+      <w:r>
+        <w:rPr>
+          <w:rFonts w:ascii="Times New Roman" w:hAnsi="Times New Roman" w:cs="Times New Roman"/>
+          <w:b/>
+          <w:bCs/>
+          <w:sz w:val="24"/>
+          <w:szCs w:val="24"/>
+        </w:rPr>
+        <w:t>Interviewer:</w:t>
+      </w:r>
+      <w:r>
+        <w:rPr>
+          <w:rFonts w:ascii="Times New Roman" w:hAnsi="Times New Roman" w:cs="Times New Roman"/>
+          <w:sz w:val="24"/>
+          <w:szCs w:val="24"/>
+        </w:rPr>
+        <w:t xml:space="preserve"> Is there any online system for new meter or electricity connection program?</w:t>
+      </w:r>
+    </w:p>
+    <w:p>
+      <w:pPr>
+        <w:pStyle w:val="ListParagraph"/>
+        <w:jc w:val="both"/>
+        <w:rPr>
+          <w:rFonts w:ascii="Times New Roman" w:hAnsi="Times New Roman" w:cs="Times New Roman"/>
+          <w:sz w:val="24"/>
+          <w:szCs w:val="24"/>
+        </w:rPr>
+      </w:pPr>
+    </w:p>
+    <w:p>
+      <w:pPr>
+        <w:pStyle w:val="ListParagraph"/>
+        <w:jc w:val="both"/>
+        <w:rPr>
+          <w:rFonts w:ascii="Times New Roman" w:hAnsi="Times New Roman" w:cs="Times New Roman"/>
+          <w:sz w:val="24"/>
+          <w:szCs w:val="24"/>
+        </w:rPr>
+      </w:pPr>
+      <w:r>
+        <w:rPr>
+          <w:rFonts w:ascii="Times New Roman" w:hAnsi="Times New Roman" w:cs="Times New Roman"/>
+          <w:b/>
+          <w:bCs/>
+          <w:sz w:val="24"/>
+          <w:szCs w:val="24"/>
+        </w:rPr>
+        <w:t>Interviewee:</w:t>
+      </w:r>
+      <w:r>
+        <w:rPr>
+          <w:rFonts w:ascii="Times New Roman" w:hAnsi="Times New Roman" w:cs="Times New Roman"/>
+          <w:sz w:val="24"/>
+          <w:szCs w:val="24"/>
+        </w:rPr>
+        <w:t xml:space="preserve"> Yes. New customer can do all things on online.</w:t>
+      </w:r>
+    </w:p>
+    <w:p>
+      <w:pPr>
+        <w:pStyle w:val="ListParagraph"/>
+        <w:jc w:val="both"/>
+        <w:rPr>
+          <w:rFonts w:ascii="Times New Roman" w:hAnsi="Times New Roman" w:cs="Times New Roman"/>
+          <w:sz w:val="24"/>
+          <w:szCs w:val="24"/>
+        </w:rPr>
+      </w:pPr>
+    </w:p>
+    <w:p>
+      <w:pPr>
+        <w:pStyle w:val="ListParagraph"/>
+        <w:numPr>
+          <w:ilvl w:val="0"/>
+          <w:numId w:val="6"/>
+        </w:numPr>
+        <w:jc w:val="both"/>
+        <w:rPr>
+          <w:rFonts w:ascii="Times New Roman" w:hAnsi="Times New Roman" w:cs="Times New Roman"/>
+          <w:sz w:val="24"/>
+          <w:szCs w:val="24"/>
+        </w:rPr>
+      </w:pPr>
+      <w:r>
+        <w:rPr>
+          <w:rFonts w:ascii="Times New Roman" w:hAnsi="Times New Roman" w:cs="Times New Roman"/>
+          <w:b/>
+          <w:bCs/>
+          <w:sz w:val="24"/>
+          <w:szCs w:val="24"/>
+        </w:rPr>
+        <w:t>Interviewer:</w:t>
+      </w:r>
+      <w:r>
+        <w:rPr>
+          <w:rFonts w:ascii="Times New Roman" w:hAnsi="Times New Roman" w:cs="Times New Roman"/>
+          <w:sz w:val="24"/>
+          <w:szCs w:val="24"/>
+        </w:rPr>
+        <w:t xml:space="preserve"> </w:t>
+      </w:r>
+      <w:r>
+        <w:rPr>
+          <w:rFonts w:ascii="Times New Roman" w:hAnsi="Times New Roman" w:cs="Times New Roman"/>
+          <w:sz w:val="24"/>
+          <w:szCs w:val="24"/>
+        </w:rPr>
+        <w:t>Is there any way to inform the customers about remaining balance in prepaid meter?</w:t>
+      </w:r>
+    </w:p>
+    <w:p>
+      <w:pPr>
+        <w:pStyle w:val="ListParagraph"/>
+        <w:jc w:val="both"/>
+        <w:rPr>
+          <w:rFonts w:ascii="Times New Roman" w:hAnsi="Times New Roman" w:cs="Times New Roman"/>
+          <w:sz w:val="24"/>
+          <w:szCs w:val="24"/>
+        </w:rPr>
+      </w:pPr>
+    </w:p>
+    <w:p>
+      <w:pPr>
+        <w:pStyle w:val="ListParagraph"/>
+        <w:jc w:val="both"/>
+        <w:rPr>
+          <w:rFonts w:ascii="Times New Roman" w:hAnsi="Times New Roman" w:cs="Times New Roman"/>
+          <w:sz w:val="24"/>
+          <w:szCs w:val="24"/>
+        </w:rPr>
+      </w:pPr>
+      <w:r>
+        <w:rPr>
+          <w:rFonts w:ascii="Times New Roman" w:hAnsi="Times New Roman" w:cs="Times New Roman"/>
+          <w:b/>
+          <w:bCs/>
+          <w:sz w:val="24"/>
+          <w:szCs w:val="24"/>
+        </w:rPr>
+        <w:t>Interviewee:</w:t>
+      </w:r>
+      <w:r>
+        <w:rPr>
+          <w:rFonts w:ascii="Times New Roman" w:hAnsi="Times New Roman" w:cs="Times New Roman"/>
+          <w:sz w:val="24"/>
+          <w:szCs w:val="24"/>
+        </w:rPr>
+        <w:t xml:space="preserve"> Yes. If the bill goes down below 100 </w:t>
+      </w:r>
+      <w:proofErr w:type="spellStart"/>
+      <w:r>
+        <w:rPr>
+          <w:rFonts w:ascii="Times New Roman" w:hAnsi="Times New Roman" w:cs="Times New Roman"/>
+          <w:sz w:val="24"/>
+          <w:szCs w:val="24"/>
+        </w:rPr>
+        <w:t>tk</w:t>
+      </w:r>
+      <w:proofErr w:type="spellEnd"/>
+      <w:r>
+        <w:rPr>
+          <w:rFonts w:ascii="Times New Roman" w:hAnsi="Times New Roman" w:cs="Times New Roman"/>
+          <w:sz w:val="24"/>
+          <w:szCs w:val="24"/>
+        </w:rPr>
+        <w:t>, the user gets a message.</w:t>
+      </w:r>
+    </w:p>
+    <w:p>
+      <w:pPr>
+        <w:pStyle w:val="ListParagraph"/>
+        <w:jc w:val="both"/>
+        <w:rPr>
+          <w:rFonts w:ascii="Times New Roman" w:hAnsi="Times New Roman" w:cs="Times New Roman"/>
+          <w:sz w:val="24"/>
+          <w:szCs w:val="24"/>
+        </w:rPr>
+      </w:pPr>
+    </w:p>
+    <w:p>
+      <w:pPr>
+        <w:pStyle w:val="ListParagraph"/>
+        <w:numPr>
+          <w:ilvl w:val="0"/>
+          <w:numId w:val="6"/>
+        </w:numPr>
+        <w:jc w:val="both"/>
+        <w:rPr>
+          <w:rFonts w:ascii="Times New Roman" w:hAnsi="Times New Roman" w:cs="Times New Roman"/>
+          <w:sz w:val="24"/>
+          <w:szCs w:val="24"/>
+        </w:rPr>
+      </w:pPr>
+      <w:r>
+        <w:rPr>
+          <w:rFonts w:ascii="Times New Roman" w:hAnsi="Times New Roman" w:cs="Times New Roman"/>
+          <w:b/>
+          <w:bCs/>
+          <w:sz w:val="24"/>
+          <w:szCs w:val="24"/>
+        </w:rPr>
+        <w:t>Interviewer:</w:t>
+      </w:r>
+      <w:r>
+        <w:rPr>
+          <w:rFonts w:ascii="Times New Roman" w:hAnsi="Times New Roman" w:cs="Times New Roman"/>
+          <w:sz w:val="24"/>
+          <w:szCs w:val="24"/>
+        </w:rPr>
+        <w:t xml:space="preserve"> Is there any online help desk?</w:t>
+      </w:r>
+    </w:p>
+    <w:p>
+      <w:pPr>
+        <w:pStyle w:val="ListParagraph"/>
+        <w:jc w:val="both"/>
+        <w:rPr>
+          <w:rFonts w:ascii="Times New Roman" w:hAnsi="Times New Roman" w:cs="Times New Roman"/>
+          <w:sz w:val="24"/>
+          <w:szCs w:val="24"/>
+        </w:rPr>
+      </w:pPr>
+    </w:p>
+    <w:p>
+      <w:pPr>
+        <w:pStyle w:val="ListParagraph"/>
+        <w:jc w:val="both"/>
+        <w:rPr>
+          <w:rFonts w:ascii="Times New Roman" w:hAnsi="Times New Roman" w:cs="Times New Roman"/>
+          <w:sz w:val="24"/>
+          <w:szCs w:val="24"/>
+        </w:rPr>
+      </w:pPr>
+      <w:r>
+        <w:rPr>
+          <w:rFonts w:ascii="Times New Roman" w:hAnsi="Times New Roman" w:cs="Times New Roman"/>
+          <w:b/>
+          <w:bCs/>
+          <w:sz w:val="24"/>
+          <w:szCs w:val="24"/>
+        </w:rPr>
+        <w:t>Interviewee:</w:t>
+      </w:r>
+      <w:r>
+        <w:rPr>
+          <w:rFonts w:ascii="Times New Roman" w:hAnsi="Times New Roman" w:cs="Times New Roman"/>
+          <w:sz w:val="24"/>
+          <w:szCs w:val="24"/>
+        </w:rPr>
+        <w:t xml:space="preserve"> Yes, we have. We have a call center in the number 16603. </w:t>
+      </w:r>
+    </w:p>
+    <w:p>
+      <w:pPr>
+        <w:pStyle w:val="ListParagraph"/>
+        <w:jc w:val="both"/>
+        <w:rPr>
+          <w:rFonts w:ascii="Times New Roman" w:hAnsi="Times New Roman" w:cs="Times New Roman"/>
+          <w:sz w:val="24"/>
+          <w:szCs w:val="24"/>
+        </w:rPr>
+      </w:pPr>
+    </w:p>
+    <w:p>
+      <w:pPr>
+        <w:pStyle w:val="ListParagraph"/>
+        <w:numPr>
+          <w:ilvl w:val="0"/>
+          <w:numId w:val="6"/>
+        </w:numPr>
+        <w:jc w:val="both"/>
+        <w:rPr>
+          <w:rFonts w:ascii="Times New Roman" w:hAnsi="Times New Roman" w:cs="Times New Roman"/>
+          <w:sz w:val="24"/>
+          <w:szCs w:val="24"/>
+        </w:rPr>
+      </w:pPr>
+      <w:r>
+        <w:rPr>
+          <w:rFonts w:ascii="Times New Roman" w:hAnsi="Times New Roman" w:cs="Times New Roman"/>
+          <w:b/>
+          <w:bCs/>
+          <w:sz w:val="24"/>
+          <w:szCs w:val="24"/>
+        </w:rPr>
+        <w:t>Interviewer:</w:t>
+      </w:r>
+      <w:r>
+        <w:rPr>
+          <w:rFonts w:ascii="Times New Roman" w:hAnsi="Times New Roman" w:cs="Times New Roman"/>
+          <w:sz w:val="24"/>
+          <w:szCs w:val="24"/>
+        </w:rPr>
+        <w:t xml:space="preserve"> What is the main lacking of this organization?</w:t>
+      </w:r>
+    </w:p>
+    <w:p>
+      <w:pPr>
+        <w:pStyle w:val="ListParagraph"/>
+        <w:jc w:val="both"/>
+        <w:rPr>
+          <w:rFonts w:ascii="Times New Roman" w:hAnsi="Times New Roman" w:cs="Times New Roman"/>
+          <w:sz w:val="24"/>
+          <w:szCs w:val="24"/>
+        </w:rPr>
+      </w:pPr>
+    </w:p>
+    <w:p>
+      <w:pPr>
+        <w:pStyle w:val="ListParagraph"/>
+        <w:jc w:val="both"/>
+        <w:rPr>
+          <w:rFonts w:ascii="Times New Roman" w:hAnsi="Times New Roman" w:cs="Times New Roman"/>
+          <w:sz w:val="24"/>
+          <w:szCs w:val="24"/>
+        </w:rPr>
+      </w:pPr>
+      <w:r>
+        <w:rPr>
+          <w:rFonts w:ascii="Times New Roman" w:hAnsi="Times New Roman" w:cs="Times New Roman"/>
+          <w:b/>
+          <w:bCs/>
+          <w:sz w:val="24"/>
+          <w:szCs w:val="24"/>
+        </w:rPr>
+        <w:t>Interviewee</w:t>
+      </w:r>
+      <w:r>
+        <w:rPr>
+          <w:rFonts w:ascii="Times New Roman" w:hAnsi="Times New Roman" w:cs="Times New Roman"/>
+          <w:b/>
+          <w:bCs/>
+          <w:sz w:val="24"/>
+          <w:szCs w:val="24"/>
+        </w:rPr>
+        <w:t>:</w:t>
+      </w:r>
+      <w:r>
+        <w:rPr>
+          <w:rFonts w:ascii="Times New Roman" w:hAnsi="Times New Roman" w:cs="Times New Roman"/>
+          <w:sz w:val="24"/>
+          <w:szCs w:val="24"/>
+        </w:rPr>
+        <w:t xml:space="preserve"> It’s main lacking is manpower. We need more expert people to cooperate to run the organization.</w:t>
+      </w:r>
+    </w:p>
+    <w:p>
+      <w:pPr>
+        <w:pStyle w:val="ListParagraph"/>
+        <w:jc w:val="both"/>
+        <w:rPr>
+          <w:rFonts w:ascii="Times New Roman" w:hAnsi="Times New Roman" w:cs="Times New Roman"/>
+          <w:sz w:val="24"/>
+          <w:szCs w:val="24"/>
+        </w:rPr>
+      </w:pPr>
+    </w:p>
+    <w:p>
+      <w:pPr>
+        <w:pStyle w:val="ListParagraph"/>
+        <w:numPr>
+          <w:ilvl w:val="0"/>
+          <w:numId w:val="6"/>
+        </w:numPr>
+        <w:jc w:val="both"/>
+        <w:rPr>
+          <w:rFonts w:ascii="Times New Roman" w:hAnsi="Times New Roman" w:cs="Times New Roman"/>
+          <w:sz w:val="24"/>
+          <w:szCs w:val="24"/>
+        </w:rPr>
+      </w:pPr>
+      <w:r>
+        <w:rPr>
+          <w:rFonts w:ascii="Times New Roman" w:hAnsi="Times New Roman" w:cs="Times New Roman"/>
+          <w:b/>
+          <w:bCs/>
+          <w:sz w:val="24"/>
+          <w:szCs w:val="24"/>
+        </w:rPr>
+        <w:t>Interviewer:</w:t>
+      </w:r>
+      <w:r>
+        <w:rPr>
+          <w:rFonts w:ascii="Times New Roman" w:hAnsi="Times New Roman" w:cs="Times New Roman"/>
+          <w:sz w:val="24"/>
+          <w:szCs w:val="24"/>
+        </w:rPr>
+        <w:t xml:space="preserve"> Within how many years the process will be fully online based?</w:t>
+      </w:r>
+    </w:p>
+    <w:p>
+      <w:pPr>
+        <w:pStyle w:val="ListParagraph"/>
+        <w:jc w:val="both"/>
+        <w:rPr>
+          <w:rFonts w:ascii="Times New Roman" w:hAnsi="Times New Roman" w:cs="Times New Roman"/>
+          <w:sz w:val="24"/>
+          <w:szCs w:val="24"/>
+        </w:rPr>
+      </w:pPr>
+    </w:p>
+    <w:p>
+      <w:pPr>
+        <w:pStyle w:val="ListParagraph"/>
+        <w:jc w:val="both"/>
+        <w:rPr>
+          <w:rFonts w:ascii="Times New Roman" w:hAnsi="Times New Roman" w:cs="Times New Roman"/>
+          <w:sz w:val="24"/>
+          <w:szCs w:val="24"/>
+        </w:rPr>
+      </w:pPr>
+      <w:r>
+        <w:rPr>
+          <w:rFonts w:ascii="Times New Roman" w:hAnsi="Times New Roman" w:cs="Times New Roman"/>
+          <w:b/>
+          <w:bCs/>
+          <w:sz w:val="24"/>
+          <w:szCs w:val="24"/>
+        </w:rPr>
+        <w:t>Interviewee:</w:t>
+      </w:r>
+      <w:r>
+        <w:rPr>
+          <w:rFonts w:ascii="Times New Roman" w:hAnsi="Times New Roman" w:cs="Times New Roman"/>
+          <w:sz w:val="24"/>
+          <w:szCs w:val="24"/>
+        </w:rPr>
+        <w:t xml:space="preserve"> I hope within 1.5 years.</w:t>
+      </w:r>
+    </w:p>
+    <w:p>
+      <w:pPr>
+        <w:pStyle w:val="ListParagraph"/>
+        <w:jc w:val="both"/>
+        <w:rPr>
+          <w:rFonts w:ascii="Times New Roman" w:hAnsi="Times New Roman" w:cs="Times New Roman"/>
+          <w:sz w:val="24"/>
+          <w:szCs w:val="24"/>
+        </w:rPr>
+      </w:pPr>
+    </w:p>
+    <w:p>
+      <w:pPr>
+        <w:pStyle w:val="ListParagraph"/>
+        <w:numPr>
+          <w:ilvl w:val="0"/>
+          <w:numId w:val="6"/>
+        </w:numPr>
+        <w:jc w:val="both"/>
+        <w:rPr>
+          <w:rFonts w:ascii="Times New Roman" w:hAnsi="Times New Roman" w:cs="Times New Roman"/>
+          <w:sz w:val="24"/>
+          <w:szCs w:val="24"/>
+        </w:rPr>
+      </w:pPr>
+      <w:r>
+        <w:rPr>
+          <w:rFonts w:ascii="Times New Roman" w:hAnsi="Times New Roman" w:cs="Times New Roman"/>
+          <w:b/>
+          <w:bCs/>
+          <w:sz w:val="24"/>
+          <w:szCs w:val="24"/>
+        </w:rPr>
+        <w:t>Interviewer:</w:t>
+      </w:r>
+      <w:r>
+        <w:rPr>
+          <w:rFonts w:ascii="Times New Roman" w:hAnsi="Times New Roman" w:cs="Times New Roman"/>
+          <w:sz w:val="24"/>
+          <w:szCs w:val="24"/>
+        </w:rPr>
+        <w:t xml:space="preserve"> What is the mission of this organization and the future agenda?</w:t>
+      </w:r>
+    </w:p>
+    <w:p>
+      <w:pPr>
+        <w:pStyle w:val="ListParagraph"/>
+        <w:jc w:val="both"/>
+        <w:rPr>
+          <w:rFonts w:ascii="Times New Roman" w:hAnsi="Times New Roman" w:cs="Times New Roman"/>
+          <w:sz w:val="24"/>
+          <w:szCs w:val="24"/>
+        </w:rPr>
+      </w:pPr>
+    </w:p>
+    <w:p>
+      <w:pPr>
+        <w:pStyle w:val="ListParagraph"/>
+        <w:jc w:val="both"/>
+        <w:rPr>
+          <w:rFonts w:ascii="Times New Roman" w:hAnsi="Times New Roman" w:cs="Times New Roman"/>
+          <w:sz w:val="24"/>
+          <w:szCs w:val="24"/>
+        </w:rPr>
+      </w:pPr>
+      <w:r>
+        <w:rPr>
+          <w:rFonts w:ascii="Times New Roman" w:hAnsi="Times New Roman" w:cs="Times New Roman"/>
+          <w:b/>
+          <w:bCs/>
+          <w:sz w:val="24"/>
+          <w:szCs w:val="24"/>
+        </w:rPr>
+        <w:t>Interviewee:</w:t>
+      </w:r>
+      <w:r>
+        <w:rPr>
+          <w:rFonts w:ascii="Times New Roman" w:hAnsi="Times New Roman" w:cs="Times New Roman"/>
+          <w:sz w:val="24"/>
+          <w:szCs w:val="24"/>
+        </w:rPr>
+        <w:t xml:space="preserve"> we have several missions which includes the digitalization of all activities, improve the quality of customer service and to deliver the power without any improperness.</w:t>
+      </w:r>
+    </w:p>
+    <w:p>
+      <w:pPr>
+        <w:pStyle w:val="ListParagraph"/>
+        <w:jc w:val="both"/>
+        <w:rPr>
+          <w:rFonts w:ascii="Times New Roman" w:hAnsi="Times New Roman" w:cs="Times New Roman"/>
+          <w:sz w:val="24"/>
+          <w:szCs w:val="24"/>
+        </w:rPr>
+      </w:pPr>
+    </w:p>
+    <w:p>
+      <w:pPr>
+        <w:jc w:val="both"/>
+        <w:rPr>
+          <w:rFonts w:ascii="Times New Roman" w:hAnsi="Times New Roman" w:cs="Times New Roman"/>
+          <w:b/>
+          <w:bCs/>
+          <w:sz w:val="24"/>
+          <w:szCs w:val="24"/>
+        </w:rPr>
+      </w:pPr>
+      <w:r>
+        <w:rPr>
+          <w:rFonts w:ascii="Times New Roman" w:hAnsi="Times New Roman" w:cs="Times New Roman"/>
+          <w:b/>
+          <w:bCs/>
+          <w:sz w:val="24"/>
+          <w:szCs w:val="24"/>
+        </w:rPr>
+        <w:t>3.2.4 Information collection through questionnaire</w:t>
+      </w:r>
+    </w:p>
+    <w:p>
+      <w:pPr>
+        <w:jc w:val="both"/>
+        <w:rPr>
+          <w:rFonts w:ascii="Times New Roman" w:hAnsi="Times New Roman" w:cs="Times New Roman"/>
+          <w:sz w:val="24"/>
+          <w:szCs w:val="24"/>
+        </w:rPr>
+      </w:pPr>
+      <w:r>
+        <w:rPr>
+          <w:rFonts w:ascii="Times New Roman" w:hAnsi="Times New Roman" w:cs="Times New Roman"/>
+          <w:sz w:val="24"/>
+          <w:szCs w:val="24"/>
+        </w:rPr>
+        <w:t xml:space="preserve">Questionnaire is actually an opinion poll by which many people’s response can be recorded at a time. It is provided as a form containing some questions related to the system. It is an alternative to the interview. In some cases, interview cannot work properly for many people to get the answer of some common questions. Again, many people feel comfortable to face questionnaire than </w:t>
+      </w:r>
+      <w:r>
+        <w:rPr>
+          <w:rFonts w:ascii="Times New Roman" w:hAnsi="Times New Roman" w:cs="Times New Roman"/>
+          <w:sz w:val="24"/>
+          <w:szCs w:val="24"/>
+        </w:rPr>
+        <w:lastRenderedPageBreak/>
+        <w:t>interview. We have also collected some information through questionnaire from the worker of NESCO.</w:t>
+      </w:r>
+    </w:p>
+    <w:p>
+      <w:pPr>
+        <w:jc w:val="both"/>
+        <w:rPr>
+          <w:rFonts w:ascii="Times New Roman" w:hAnsi="Times New Roman" w:cs="Times New Roman"/>
+          <w:noProof/>
+          <w:sz w:val="24"/>
+          <w:szCs w:val="24"/>
+        </w:rPr>
+      </w:pPr>
+      <w:r>
+        <w:rPr>
+          <w:rFonts w:ascii="Times New Roman" w:hAnsi="Times New Roman" w:cs="Times New Roman"/>
+          <w:noProof/>
+          <w:sz w:val="24"/>
+          <w:szCs w:val="24"/>
+        </w:rPr>
+        <w:drawing>
+          <wp:anchor distT="0" distB="0" distL="114300" distR="114300" simplePos="0" relativeHeight="251674624" behindDoc="1" locked="0" layoutInCell="1" allowOverlap="1" wp14:anchorId="347B0600" wp14:editId="6EA1EE5C">
+            <wp:simplePos x="0" y="0"/>
+            <wp:positionH relativeFrom="margin">
+              <wp:posOffset>215900</wp:posOffset>
+            </wp:positionH>
+            <wp:positionV relativeFrom="margin">
+              <wp:posOffset>647700</wp:posOffset>
+            </wp:positionV>
+            <wp:extent cx="5365750" cy="7143750"/>
+            <wp:effectExtent l="0" t="0" r="6350" b="0"/>
+            <wp:wrapTight wrapText="bothSides">
+              <wp:wrapPolygon edited="0">
+                <wp:start x="0" y="0"/>
+                <wp:lineTo x="0" y="21542"/>
+                <wp:lineTo x="21549" y="21542"/>
+                <wp:lineTo x="21549" y="0"/>
+                <wp:lineTo x="0" y="0"/>
+              </wp:wrapPolygon>
+            </wp:wrapTight>
+            <wp:docPr id="4" name="Picture 4"/>
+            <wp:cNvGraphicFramePr>
+              <a:graphicFrameLocks xmlns:a="http://schemas.openxmlformats.org/drawingml/2006/main" noChangeAspect="1"/>
+            </wp:cNvGraphicFramePr>
+            <a:graphic xmlns:a="http://schemas.openxmlformats.org/drawingml/2006/main">
+              <a:graphicData uri="http://schemas.openxmlformats.org/drawingml/2006/picture">
+                <pic:pic xmlns:pic="http://schemas.openxmlformats.org/drawingml/2006/picture">
+                  <pic:nvPicPr>
+                    <pic:cNvPr id="4" name="Picture 4"/>
+                    <pic:cNvPicPr/>
+                  </pic:nvPicPr>
+                  <pic:blipFill rotWithShape="1">
+                    <a:blip r:embed="rId14" cstate="print">
+                      <a:extLst>
+                        <a:ext uri="{28A0092B-C50C-407E-A947-70E740481C1C}">
+                          <a14:useLocalDpi xmlns:a14="http://schemas.microsoft.com/office/drawing/2010/main" val="0"/>
+                        </a:ext>
+                      </a:extLst>
+                    </a:blip>
+                    <a:srcRect l="-1" t="3006" r="4843" b="3713"/>
+                    <a:stretch/>
+                  </pic:blipFill>
+                  <pic:spPr bwMode="auto">
+                    <a:xfrm>
+                      <a:off x="0" y="0"/>
+                      <a:ext cx="5365750" cy="7143750"/>
+                    </a:xfrm>
+                    <a:prstGeom prst="rect">
+                      <a:avLst/>
+                    </a:prstGeom>
+                    <a:ln>
+                      <a:noFill/>
+                    </a:ln>
+                    <a:effectLst>
+                      <a:innerShdw blurRad="63500" dist="50800" dir="13500000">
+                        <a:prstClr val="black">
+                          <a:alpha val="50000"/>
+                        </a:prstClr>
+                      </a:innerShdw>
+                    </a:effectLst>
+                    <a:extLst>
+                      <a:ext uri="{53640926-AAD7-44D8-BBD7-CCE9431645EC}">
+                        <a14:shadowObscured xmlns:a14="http://schemas.microsoft.com/office/drawing/2010/main"/>
+                      </a:ext>
+                    </a:extLst>
+                  </pic:spPr>
+                </pic:pic>
+              </a:graphicData>
+            </a:graphic>
+            <wp14:sizeRelH relativeFrom="margin">
+              <wp14:pctWidth>0</wp14:pctWidth>
+            </wp14:sizeRelH>
+            <wp14:sizeRelV relativeFrom="margin">
+              <wp14:pctHeight>0</wp14:pctHeight>
+            </wp14:sizeRelV>
+          </wp:anchor>
+        </w:drawing>
+      </w:r>
+    </w:p>
+    <w:p>
+      <w:pPr>
+        <w:jc w:val="both"/>
+        <w:rPr>
+          <w:rFonts w:ascii="Times New Roman" w:hAnsi="Times New Roman" w:cs="Times New Roman"/>
+          <w:sz w:val="24"/>
+          <w:szCs w:val="24"/>
+        </w:rPr>
+      </w:pPr>
+    </w:p>
+    <w:p>
+      <w:pPr>
+        <w:jc w:val="both"/>
+        <w:rPr>
+          <w:rFonts w:ascii="Times New Roman" w:hAnsi="Times New Roman" w:cs="Times New Roman"/>
+          <w:sz w:val="24"/>
+          <w:szCs w:val="24"/>
+        </w:rPr>
+      </w:pPr>
+    </w:p>
+    <w:p>
+      <w:pPr>
+        <w:jc w:val="both"/>
+        <w:rPr>
+          <w:rFonts w:ascii="Times New Roman" w:hAnsi="Times New Roman" w:cs="Times New Roman"/>
+          <w:sz w:val="24"/>
+          <w:szCs w:val="24"/>
+        </w:rPr>
+      </w:pPr>
+    </w:p>
+    <w:p>
+      <w:pPr>
+        <w:jc w:val="both"/>
+        <w:rPr>
+          <w:rFonts w:ascii="Times New Roman" w:hAnsi="Times New Roman" w:cs="Times New Roman"/>
+          <w:sz w:val="24"/>
+          <w:szCs w:val="24"/>
+        </w:rPr>
+      </w:pPr>
+    </w:p>
+    <w:p>
+      <w:pPr>
+        <w:jc w:val="both"/>
+        <w:rPr>
+          <w:rFonts w:ascii="Times New Roman" w:hAnsi="Times New Roman" w:cs="Times New Roman"/>
+          <w:sz w:val="24"/>
+          <w:szCs w:val="24"/>
+        </w:rPr>
+      </w:pPr>
+    </w:p>
+    <w:p>
+      <w:pPr>
+        <w:jc w:val="both"/>
+        <w:rPr>
+          <w:rFonts w:ascii="Times New Roman" w:hAnsi="Times New Roman" w:cs="Times New Roman"/>
+          <w:sz w:val="24"/>
+          <w:szCs w:val="24"/>
+        </w:rPr>
+      </w:pPr>
+    </w:p>
+    <w:p>
+      <w:pPr>
+        <w:jc w:val="both"/>
+        <w:rPr>
+          <w:rFonts w:ascii="Times New Roman" w:hAnsi="Times New Roman" w:cs="Times New Roman"/>
+          <w:sz w:val="24"/>
+          <w:szCs w:val="24"/>
+        </w:rPr>
+      </w:pPr>
+    </w:p>
+    <w:p>
+      <w:pPr>
+        <w:jc w:val="both"/>
+        <w:rPr>
+          <w:rFonts w:ascii="Times New Roman" w:hAnsi="Times New Roman" w:cs="Times New Roman"/>
+          <w:sz w:val="24"/>
+          <w:szCs w:val="24"/>
+        </w:rPr>
+      </w:pPr>
+    </w:p>
+    <w:p>
+      <w:pPr>
+        <w:jc w:val="both"/>
+        <w:rPr>
+          <w:rFonts w:ascii="Times New Roman" w:hAnsi="Times New Roman" w:cs="Times New Roman"/>
+          <w:sz w:val="24"/>
+          <w:szCs w:val="24"/>
+        </w:rPr>
+      </w:pPr>
+    </w:p>
+    <w:p>
+      <w:pPr>
+        <w:jc w:val="both"/>
+        <w:rPr>
+          <w:rFonts w:ascii="Times New Roman" w:hAnsi="Times New Roman" w:cs="Times New Roman"/>
+          <w:sz w:val="24"/>
+          <w:szCs w:val="24"/>
+        </w:rPr>
+      </w:pPr>
+    </w:p>
+    <w:p>
+      <w:pPr>
+        <w:jc w:val="both"/>
+        <w:rPr>
+          <w:rFonts w:ascii="Times New Roman" w:hAnsi="Times New Roman" w:cs="Times New Roman"/>
+          <w:sz w:val="24"/>
+          <w:szCs w:val="24"/>
+        </w:rPr>
+      </w:pPr>
+    </w:p>
+    <w:p>
+      <w:pPr>
+        <w:jc w:val="both"/>
+        <w:rPr>
+          <w:rFonts w:ascii="Times New Roman" w:hAnsi="Times New Roman" w:cs="Times New Roman"/>
+          <w:sz w:val="24"/>
+          <w:szCs w:val="24"/>
+        </w:rPr>
+      </w:pPr>
+    </w:p>
+    <w:p>
+      <w:pPr>
+        <w:jc w:val="both"/>
+        <w:rPr>
+          <w:rFonts w:ascii="Times New Roman" w:hAnsi="Times New Roman" w:cs="Times New Roman"/>
+          <w:sz w:val="24"/>
+          <w:szCs w:val="24"/>
+        </w:rPr>
+      </w:pPr>
+    </w:p>
+    <w:p>
+      <w:pPr>
+        <w:jc w:val="both"/>
+        <w:rPr>
+          <w:rFonts w:ascii="Times New Roman" w:hAnsi="Times New Roman" w:cs="Times New Roman"/>
+          <w:sz w:val="24"/>
+          <w:szCs w:val="24"/>
+        </w:rPr>
+      </w:pPr>
+    </w:p>
+    <w:p>
+      <w:pPr>
+        <w:jc w:val="both"/>
+        <w:rPr>
+          <w:rFonts w:ascii="Times New Roman" w:hAnsi="Times New Roman" w:cs="Times New Roman"/>
+          <w:sz w:val="24"/>
+          <w:szCs w:val="24"/>
+        </w:rPr>
+      </w:pPr>
+    </w:p>
+    <w:p>
+      <w:pPr>
+        <w:jc w:val="both"/>
+        <w:rPr>
+          <w:rFonts w:ascii="Times New Roman" w:hAnsi="Times New Roman" w:cs="Times New Roman"/>
+          <w:sz w:val="24"/>
+          <w:szCs w:val="24"/>
+        </w:rPr>
+      </w:pPr>
+    </w:p>
+    <w:p>
+      <w:pPr>
+        <w:jc w:val="both"/>
+        <w:rPr>
+          <w:rFonts w:ascii="Times New Roman" w:hAnsi="Times New Roman" w:cs="Times New Roman"/>
+          <w:sz w:val="24"/>
+          <w:szCs w:val="24"/>
+        </w:rPr>
+      </w:pPr>
+    </w:p>
+    <w:p>
+      <w:pPr>
+        <w:jc w:val="both"/>
+        <w:rPr>
+          <w:rFonts w:ascii="Times New Roman" w:hAnsi="Times New Roman" w:cs="Times New Roman"/>
+          <w:sz w:val="24"/>
+          <w:szCs w:val="24"/>
+        </w:rPr>
+      </w:pPr>
+    </w:p>
+    <w:p>
+      <w:pPr>
+        <w:jc w:val="both"/>
+        <w:rPr>
+          <w:rFonts w:ascii="Times New Roman" w:hAnsi="Times New Roman" w:cs="Times New Roman"/>
+          <w:sz w:val="24"/>
+          <w:szCs w:val="24"/>
+        </w:rPr>
+      </w:pPr>
+    </w:p>
+    <w:p>
+      <w:pPr>
+        <w:jc w:val="both"/>
+        <w:rPr>
+          <w:rFonts w:ascii="Times New Roman" w:hAnsi="Times New Roman" w:cs="Times New Roman"/>
+          <w:sz w:val="24"/>
+          <w:szCs w:val="24"/>
+        </w:rPr>
+      </w:pPr>
+    </w:p>
+    <w:p>
+      <w:pPr>
+        <w:jc w:val="both"/>
+        <w:rPr>
+          <w:rFonts w:ascii="Times New Roman" w:hAnsi="Times New Roman" w:cs="Times New Roman"/>
+          <w:sz w:val="24"/>
+          <w:szCs w:val="24"/>
+        </w:rPr>
+      </w:pPr>
+    </w:p>
+    <w:p>
+      <w:pPr>
+        <w:jc w:val="both"/>
+        <w:rPr>
+          <w:rFonts w:ascii="Times New Roman" w:hAnsi="Times New Roman" w:cs="Times New Roman"/>
+          <w:sz w:val="24"/>
+          <w:szCs w:val="24"/>
+        </w:rPr>
+      </w:pPr>
+    </w:p>
+    <w:p>
+      <w:pPr>
+        <w:jc w:val="both"/>
+        <w:rPr>
+          <w:rFonts w:ascii="Times New Roman" w:hAnsi="Times New Roman" w:cs="Times New Roman"/>
+          <w:sz w:val="24"/>
+          <w:szCs w:val="24"/>
+        </w:rPr>
+      </w:pPr>
+    </w:p>
+    <w:p>
+      <w:pPr>
+        <w:jc w:val="both"/>
+        <w:rPr>
+          <w:rFonts w:ascii="Times New Roman" w:hAnsi="Times New Roman" w:cs="Times New Roman"/>
+          <w:sz w:val="24"/>
+          <w:szCs w:val="24"/>
+        </w:rPr>
+      </w:pPr>
+    </w:p>
+    <w:p>
+      <w:pPr>
+        <w:rPr>
+          <w:rFonts w:ascii="Times New Roman" w:hAnsi="Times New Roman" w:cs="Times New Roman"/>
+          <w:sz w:val="24"/>
+          <w:szCs w:val="24"/>
+        </w:rPr>
+      </w:pPr>
+    </w:p>
+    <w:p>
+      <w:pPr>
+        <w:jc w:val="center"/>
+        <w:rPr>
+          <w:rFonts w:ascii="Times New Roman" w:hAnsi="Times New Roman" w:cs="Times New Roman"/>
+          <w:sz w:val="24"/>
+          <w:szCs w:val="24"/>
+        </w:rPr>
+      </w:pPr>
+      <w:r>
+        <w:rPr>
+          <w:rFonts w:ascii="Times New Roman" w:hAnsi="Times New Roman" w:cs="Times New Roman"/>
+          <w:sz w:val="24"/>
+          <w:szCs w:val="24"/>
+        </w:rPr>
+        <w:t>Figure 3.2.4 Questionnaires form</w:t>
+      </w:r>
+    </w:p>
+    <w:p>
+      <w:pPr>
+        <w:jc w:val="both"/>
+        <w:rPr>
+          <w:rFonts w:ascii="Times New Roman" w:hAnsi="Times New Roman" w:cs="Times New Roman"/>
+          <w:sz w:val="24"/>
+          <w:szCs w:val="24"/>
+        </w:rPr>
+      </w:pPr>
+      <w:r>
+        <w:rPr>
+          <w:rFonts w:ascii="Times New Roman" w:hAnsi="Times New Roman" w:cs="Times New Roman"/>
+          <w:sz w:val="24"/>
+          <w:szCs w:val="24"/>
+        </w:rPr>
+        <w:lastRenderedPageBreak/>
+        <w:t>The questionnaire was distributed among 10 persons and their responses are recorded. The explanation of their responses is designed here.</w:t>
+      </w:r>
+    </w:p>
+    <w:p>
+      <w:pPr>
+        <w:jc w:val="center"/>
+        <w:rPr>
+          <w:rFonts w:ascii="Times New Roman" w:hAnsi="Times New Roman" w:cs="Times New Roman"/>
+          <w:sz w:val="24"/>
+          <w:szCs w:val="24"/>
+        </w:rPr>
+      </w:pPr>
+      <w:r>
+        <w:rPr>
+          <w:rFonts w:ascii="Times New Roman" w:hAnsi="Times New Roman" w:cs="Times New Roman"/>
+          <w:b/>
+          <w:bCs/>
+          <w:sz w:val="24"/>
+          <w:szCs w:val="24"/>
+        </w:rPr>
+        <w:t>Table 3.1</w:t>
+      </w:r>
+      <w:r>
+        <w:rPr>
+          <w:rFonts w:ascii="Times New Roman" w:hAnsi="Times New Roman" w:cs="Times New Roman"/>
+          <w:sz w:val="24"/>
+          <w:szCs w:val="24"/>
+        </w:rPr>
+        <w:t xml:space="preserve"> Yes/No type questions</w:t>
+      </w:r>
+    </w:p>
+    <w:tbl>
+      <w:tblPr>
+        <w:tblStyle w:val="TableGrid"/>
+        <w:tblW w:w="0" w:type="auto"/>
+        <w:tblLook w:val="04A0" w:firstRow="1" w:lastRow="0" w:firstColumn="1" w:lastColumn="0" w:noHBand="0" w:noVBand="1"/>
+      </w:tblPr>
+      <w:tblGrid>
+        <w:gridCol w:w="3116"/>
+        <w:gridCol w:w="3117"/>
+        <w:gridCol w:w="3117"/>
+      </w:tblGrid>
+      <w:tr>
+        <w:tc>
+          <w:tcPr>
+            <w:tcW w:w="3116" w:type="dxa"/>
+          </w:tcPr>
+          <w:p>
+            <w:pPr>
+              <w:jc w:val="center"/>
+              <w:rPr>
+                <w:rFonts w:ascii="Times New Roman" w:hAnsi="Times New Roman" w:cs="Times New Roman"/>
+                <w:sz w:val="24"/>
+                <w:szCs w:val="24"/>
+              </w:rPr>
+            </w:pPr>
+            <w:r>
+              <w:rPr>
+                <w:rFonts w:ascii="Times New Roman" w:hAnsi="Times New Roman" w:cs="Times New Roman"/>
+                <w:sz w:val="24"/>
+                <w:szCs w:val="24"/>
+              </w:rPr>
+              <w:t>Question No.</w:t>
+            </w:r>
+          </w:p>
+        </w:tc>
+        <w:tc>
+          <w:tcPr>
+            <w:tcW w:w="3117" w:type="dxa"/>
+          </w:tcPr>
+          <w:p>
+            <w:pPr>
+              <w:jc w:val="center"/>
+              <w:rPr>
+                <w:rFonts w:ascii="Times New Roman" w:hAnsi="Times New Roman" w:cs="Times New Roman"/>
+                <w:sz w:val="24"/>
+                <w:szCs w:val="24"/>
+              </w:rPr>
+            </w:pPr>
+            <w:r>
+              <w:rPr>
+                <w:rFonts w:ascii="Times New Roman" w:hAnsi="Times New Roman" w:cs="Times New Roman"/>
+                <w:sz w:val="24"/>
+                <w:szCs w:val="24"/>
+              </w:rPr>
+              <w:t>YES</w:t>
+            </w:r>
+          </w:p>
+        </w:tc>
+        <w:tc>
+          <w:tcPr>
+            <w:tcW w:w="3117" w:type="dxa"/>
+          </w:tcPr>
+          <w:p>
+            <w:pPr>
+              <w:jc w:val="center"/>
+              <w:rPr>
+                <w:rFonts w:ascii="Times New Roman" w:hAnsi="Times New Roman" w:cs="Times New Roman"/>
+                <w:sz w:val="24"/>
+                <w:szCs w:val="24"/>
+              </w:rPr>
+            </w:pPr>
+            <w:r>
+              <w:rPr>
+                <w:rFonts w:ascii="Times New Roman" w:hAnsi="Times New Roman" w:cs="Times New Roman"/>
+                <w:sz w:val="24"/>
+                <w:szCs w:val="24"/>
+              </w:rPr>
+              <w:t>NO</w:t>
+            </w:r>
+          </w:p>
+        </w:tc>
+      </w:tr>
+      <w:tr>
+        <w:tc>
+          <w:tcPr>
+            <w:tcW w:w="3116" w:type="dxa"/>
+          </w:tcPr>
+          <w:p>
+            <w:pPr>
+              <w:jc w:val="center"/>
+              <w:rPr>
+                <w:rFonts w:ascii="Times New Roman" w:hAnsi="Times New Roman" w:cs="Times New Roman"/>
+                <w:sz w:val="24"/>
+                <w:szCs w:val="24"/>
+              </w:rPr>
+            </w:pPr>
+            <w:r>
+              <w:rPr>
+                <w:rFonts w:ascii="Times New Roman" w:hAnsi="Times New Roman" w:cs="Times New Roman"/>
+                <w:sz w:val="24"/>
+                <w:szCs w:val="24"/>
+              </w:rPr>
+              <w:t>1</w:t>
+            </w:r>
+          </w:p>
+        </w:tc>
+        <w:tc>
+          <w:tcPr>
+            <w:tcW w:w="3117" w:type="dxa"/>
+          </w:tcPr>
+          <w:p>
+            <w:pPr>
+              <w:jc w:val="center"/>
+              <w:rPr>
+                <w:rFonts w:ascii="Times New Roman" w:hAnsi="Times New Roman" w:cs="Times New Roman"/>
+                <w:sz w:val="24"/>
+                <w:szCs w:val="24"/>
+              </w:rPr>
+            </w:pPr>
+            <w:r>
+              <w:rPr>
+                <w:rFonts w:ascii="Times New Roman" w:hAnsi="Times New Roman" w:cs="Times New Roman"/>
+                <w:sz w:val="24"/>
+                <w:szCs w:val="24"/>
+              </w:rPr>
+              <w:t>10</w:t>
+            </w:r>
+          </w:p>
+        </w:tc>
+        <w:tc>
+          <w:tcPr>
+            <w:tcW w:w="3117" w:type="dxa"/>
+          </w:tcPr>
+          <w:p>
+            <w:pPr>
+              <w:jc w:val="center"/>
+              <w:rPr>
+                <w:rFonts w:ascii="Times New Roman" w:hAnsi="Times New Roman" w:cs="Times New Roman"/>
+                <w:sz w:val="24"/>
+                <w:szCs w:val="24"/>
+              </w:rPr>
+            </w:pPr>
+            <w:r>
+              <w:rPr>
+                <w:rFonts w:ascii="Times New Roman" w:hAnsi="Times New Roman" w:cs="Times New Roman"/>
+                <w:sz w:val="24"/>
+                <w:szCs w:val="24"/>
+              </w:rPr>
+              <w:t>0</w:t>
+            </w:r>
+          </w:p>
+        </w:tc>
+      </w:tr>
+      <w:tr>
+        <w:tc>
+          <w:tcPr>
+            <w:tcW w:w="3116" w:type="dxa"/>
+          </w:tcPr>
+          <w:p>
+            <w:pPr>
+              <w:jc w:val="center"/>
+              <w:rPr>
+                <w:rFonts w:ascii="Times New Roman" w:hAnsi="Times New Roman" w:cs="Times New Roman"/>
+                <w:sz w:val="24"/>
+                <w:szCs w:val="24"/>
+              </w:rPr>
+            </w:pPr>
+            <w:r>
+              <w:rPr>
+                <w:rFonts w:ascii="Times New Roman" w:hAnsi="Times New Roman" w:cs="Times New Roman"/>
+                <w:sz w:val="24"/>
+                <w:szCs w:val="24"/>
+              </w:rPr>
+              <w:t>2</w:t>
+            </w:r>
+          </w:p>
+        </w:tc>
+        <w:tc>
+          <w:tcPr>
+            <w:tcW w:w="3117" w:type="dxa"/>
+          </w:tcPr>
+          <w:p>
+            <w:pPr>
+              <w:jc w:val="center"/>
+              <w:rPr>
+                <w:rFonts w:ascii="Times New Roman" w:hAnsi="Times New Roman" w:cs="Times New Roman"/>
+                <w:sz w:val="24"/>
+                <w:szCs w:val="24"/>
+              </w:rPr>
+            </w:pPr>
+            <w:r>
+              <w:rPr>
+                <w:rFonts w:ascii="Times New Roman" w:hAnsi="Times New Roman" w:cs="Times New Roman"/>
+                <w:sz w:val="24"/>
+                <w:szCs w:val="24"/>
+              </w:rPr>
+              <w:t>8</w:t>
+            </w:r>
+          </w:p>
+        </w:tc>
+        <w:tc>
+          <w:tcPr>
+            <w:tcW w:w="3117" w:type="dxa"/>
+          </w:tcPr>
+          <w:p>
+            <w:pPr>
+              <w:jc w:val="center"/>
+              <w:rPr>
+                <w:rFonts w:ascii="Times New Roman" w:hAnsi="Times New Roman" w:cs="Times New Roman"/>
+                <w:sz w:val="24"/>
+                <w:szCs w:val="24"/>
+              </w:rPr>
+            </w:pPr>
+            <w:r>
+              <w:rPr>
+                <w:rFonts w:ascii="Times New Roman" w:hAnsi="Times New Roman" w:cs="Times New Roman"/>
+                <w:sz w:val="24"/>
+                <w:szCs w:val="24"/>
+              </w:rPr>
+              <w:t>2</w:t>
+            </w:r>
+          </w:p>
+        </w:tc>
+      </w:tr>
+      <w:tr>
+        <w:tc>
+          <w:tcPr>
+            <w:tcW w:w="3116" w:type="dxa"/>
+          </w:tcPr>
+          <w:p>
+            <w:pPr>
+              <w:jc w:val="center"/>
+              <w:rPr>
+                <w:rFonts w:ascii="Times New Roman" w:hAnsi="Times New Roman" w:cs="Times New Roman"/>
+                <w:sz w:val="24"/>
+                <w:szCs w:val="24"/>
+              </w:rPr>
+            </w:pPr>
+            <w:r>
+              <w:rPr>
+                <w:rFonts w:ascii="Times New Roman" w:hAnsi="Times New Roman" w:cs="Times New Roman"/>
+                <w:sz w:val="24"/>
+                <w:szCs w:val="24"/>
+              </w:rPr>
+              <w:t>3</w:t>
+            </w:r>
+          </w:p>
+        </w:tc>
+        <w:tc>
+          <w:tcPr>
+            <w:tcW w:w="3117" w:type="dxa"/>
+          </w:tcPr>
+          <w:p>
+            <w:pPr>
+              <w:jc w:val="center"/>
+              <w:rPr>
+                <w:rFonts w:ascii="Times New Roman" w:hAnsi="Times New Roman" w:cs="Times New Roman"/>
+                <w:sz w:val="24"/>
+                <w:szCs w:val="24"/>
+              </w:rPr>
+            </w:pPr>
+            <w:r>
+              <w:rPr>
+                <w:rFonts w:ascii="Times New Roman" w:hAnsi="Times New Roman" w:cs="Times New Roman"/>
+                <w:sz w:val="24"/>
+                <w:szCs w:val="24"/>
+              </w:rPr>
+              <w:t>5</w:t>
+            </w:r>
+          </w:p>
+        </w:tc>
+        <w:tc>
+          <w:tcPr>
+            <w:tcW w:w="3117" w:type="dxa"/>
+          </w:tcPr>
+          <w:p>
+            <w:pPr>
+              <w:jc w:val="center"/>
+              <w:rPr>
+                <w:rFonts w:ascii="Times New Roman" w:hAnsi="Times New Roman" w:cs="Times New Roman"/>
+                <w:sz w:val="24"/>
+                <w:szCs w:val="24"/>
+              </w:rPr>
+            </w:pPr>
+            <w:r>
+              <w:rPr>
+                <w:rFonts w:ascii="Times New Roman" w:hAnsi="Times New Roman" w:cs="Times New Roman"/>
+                <w:sz w:val="24"/>
+                <w:szCs w:val="24"/>
+              </w:rPr>
+              <w:t>5</w:t>
+            </w:r>
+          </w:p>
+        </w:tc>
+      </w:tr>
+      <w:tr>
+        <w:tc>
+          <w:tcPr>
+            <w:tcW w:w="3116" w:type="dxa"/>
+          </w:tcPr>
+          <w:p>
+            <w:pPr>
+              <w:jc w:val="center"/>
+              <w:rPr>
+                <w:rFonts w:ascii="Times New Roman" w:hAnsi="Times New Roman" w:cs="Times New Roman"/>
+                <w:sz w:val="24"/>
+                <w:szCs w:val="24"/>
+              </w:rPr>
+            </w:pPr>
+            <w:r>
+              <w:rPr>
+                <w:rFonts w:ascii="Times New Roman" w:hAnsi="Times New Roman" w:cs="Times New Roman"/>
+                <w:sz w:val="24"/>
+                <w:szCs w:val="24"/>
+              </w:rPr>
+              <w:t>4</w:t>
+            </w:r>
+          </w:p>
+        </w:tc>
+        <w:tc>
+          <w:tcPr>
+            <w:tcW w:w="3117" w:type="dxa"/>
+          </w:tcPr>
+          <w:p>
+            <w:pPr>
+              <w:jc w:val="center"/>
+              <w:rPr>
+                <w:rFonts w:ascii="Times New Roman" w:hAnsi="Times New Roman" w:cs="Times New Roman"/>
+                <w:sz w:val="24"/>
+                <w:szCs w:val="24"/>
+              </w:rPr>
+            </w:pPr>
+            <w:r>
+              <w:rPr>
+                <w:rFonts w:ascii="Times New Roman" w:hAnsi="Times New Roman" w:cs="Times New Roman"/>
+                <w:sz w:val="24"/>
+                <w:szCs w:val="24"/>
+              </w:rPr>
+              <w:t>7</w:t>
+            </w:r>
+          </w:p>
+        </w:tc>
+        <w:tc>
+          <w:tcPr>
+            <w:tcW w:w="3117" w:type="dxa"/>
+          </w:tcPr>
+          <w:p>
+            <w:pPr>
+              <w:jc w:val="center"/>
+              <w:rPr>
+                <w:rFonts w:ascii="Times New Roman" w:hAnsi="Times New Roman" w:cs="Times New Roman"/>
+                <w:sz w:val="24"/>
+                <w:szCs w:val="24"/>
+              </w:rPr>
+            </w:pPr>
+            <w:r>
+              <w:rPr>
+                <w:rFonts w:ascii="Times New Roman" w:hAnsi="Times New Roman" w:cs="Times New Roman"/>
+                <w:sz w:val="24"/>
+                <w:szCs w:val="24"/>
+              </w:rPr>
+              <w:t>3</w:t>
+            </w:r>
+          </w:p>
+        </w:tc>
+      </w:tr>
+    </w:tbl>
+    <w:p>
+      <w:pPr>
+        <w:jc w:val="both"/>
+        <w:rPr>
+          <w:rFonts w:ascii="Times New Roman" w:hAnsi="Times New Roman" w:cs="Times New Roman"/>
+          <w:sz w:val="24"/>
+          <w:szCs w:val="24"/>
+        </w:rPr>
+      </w:pPr>
+    </w:p>
+    <w:p>
+      <w:pPr>
+        <w:jc w:val="both"/>
+        <w:rPr>
+          <w:rFonts w:ascii="Times New Roman" w:hAnsi="Times New Roman" w:cs="Times New Roman"/>
+          <w:sz w:val="24"/>
+          <w:szCs w:val="24"/>
+        </w:rPr>
+      </w:pPr>
+      <w:r>
+        <w:rPr>
+          <w:rFonts w:ascii="Times New Roman" w:hAnsi="Times New Roman" w:cs="Times New Roman"/>
+          <w:b/>
+          <w:bCs/>
+          <w:sz w:val="24"/>
+          <w:szCs w:val="24"/>
+        </w:rPr>
+        <w:t xml:space="preserve">Question </w:t>
+      </w:r>
+      <w:r>
+        <w:rPr>
+          <w:rFonts w:ascii="Times New Roman" w:hAnsi="Times New Roman" w:cs="Times New Roman"/>
+          <w:b/>
+          <w:bCs/>
+          <w:sz w:val="24"/>
+          <w:szCs w:val="24"/>
+        </w:rPr>
+        <w:t>N</w:t>
+      </w:r>
+      <w:r>
+        <w:rPr>
+          <w:rFonts w:ascii="Times New Roman" w:hAnsi="Times New Roman" w:cs="Times New Roman"/>
+          <w:b/>
+          <w:bCs/>
+          <w:sz w:val="24"/>
+          <w:szCs w:val="24"/>
+        </w:rPr>
+        <w:t xml:space="preserve">o. 5: </w:t>
+      </w:r>
+      <w:r>
+        <w:rPr>
+          <w:rFonts w:ascii="Times New Roman" w:hAnsi="Times New Roman" w:cs="Times New Roman"/>
+          <w:sz w:val="24"/>
+          <w:szCs w:val="24"/>
+        </w:rPr>
+        <w:t xml:space="preserve">Less than 1 year </w:t>
+      </w:r>
+      <w:r>
+        <w:rPr>
+          <w:rFonts w:ascii="Times New Roman" w:hAnsi="Times New Roman" w:cs="Times New Roman"/>
+          <w:sz w:val="24"/>
+          <w:szCs w:val="24"/>
+        </w:rPr>
+        <w:t>(</w:t>
+      </w:r>
+      <w:r>
+        <w:rPr>
+          <w:rFonts w:ascii="Times New Roman" w:hAnsi="Times New Roman" w:cs="Times New Roman"/>
+          <w:sz w:val="24"/>
+          <w:szCs w:val="24"/>
+        </w:rPr>
+        <w:t>40</w:t>
+      </w:r>
+      <w:r>
+        <w:rPr>
+          <w:rFonts w:ascii="Times New Roman" w:hAnsi="Times New Roman" w:cs="Times New Roman"/>
+          <w:sz w:val="24"/>
+          <w:szCs w:val="24"/>
+        </w:rPr>
+        <w:t xml:space="preserve">%), </w:t>
+      </w:r>
+      <w:r>
+        <w:rPr>
+          <w:rFonts w:ascii="Times New Roman" w:hAnsi="Times New Roman" w:cs="Times New Roman"/>
+          <w:sz w:val="24"/>
+          <w:szCs w:val="24"/>
+        </w:rPr>
+        <w:t>1-2</w:t>
+      </w:r>
+      <w:r>
+        <w:rPr>
+          <w:rFonts w:ascii="Times New Roman" w:hAnsi="Times New Roman" w:cs="Times New Roman"/>
+          <w:sz w:val="24"/>
+          <w:szCs w:val="24"/>
+        </w:rPr>
+        <w:t xml:space="preserve"> years (</w:t>
+      </w:r>
+      <w:r>
+        <w:rPr>
+          <w:rFonts w:ascii="Times New Roman" w:hAnsi="Times New Roman" w:cs="Times New Roman"/>
+          <w:sz w:val="24"/>
+          <w:szCs w:val="24"/>
+        </w:rPr>
+        <w:t>60</w:t>
+      </w:r>
+      <w:r>
+        <w:rPr>
+          <w:rFonts w:ascii="Times New Roman" w:hAnsi="Times New Roman" w:cs="Times New Roman"/>
+          <w:sz w:val="24"/>
+          <w:szCs w:val="24"/>
+        </w:rPr>
+        <w:t>%).</w:t>
+      </w:r>
+    </w:p>
+    <w:p>
+      <w:pPr>
+        <w:spacing w:line="276" w:lineRule="auto"/>
+        <w:jc w:val="both"/>
+        <w:rPr>
+          <w:rFonts w:ascii="Times New Roman" w:hAnsi="Times New Roman" w:cs="Times New Roman"/>
+          <w:sz w:val="24"/>
+          <w:szCs w:val="24"/>
+        </w:rPr>
+      </w:pPr>
+      <w:r>
+        <w:rPr>
+          <w:rFonts w:ascii="Times New Roman" w:hAnsi="Times New Roman" w:cs="Times New Roman"/>
+          <w:b/>
+          <w:bCs/>
+          <w:sz w:val="24"/>
+          <w:szCs w:val="24"/>
+        </w:rPr>
+        <w:t xml:space="preserve">Question </w:t>
+      </w:r>
+      <w:r>
+        <w:rPr>
+          <w:rFonts w:ascii="Times New Roman" w:hAnsi="Times New Roman" w:cs="Times New Roman"/>
+          <w:b/>
+          <w:bCs/>
+          <w:sz w:val="24"/>
+          <w:szCs w:val="24"/>
+        </w:rPr>
+        <w:t>N</w:t>
+      </w:r>
+      <w:r>
+        <w:rPr>
+          <w:rFonts w:ascii="Times New Roman" w:hAnsi="Times New Roman" w:cs="Times New Roman"/>
+          <w:b/>
+          <w:bCs/>
+          <w:sz w:val="24"/>
+          <w:szCs w:val="24"/>
+        </w:rPr>
+        <w:t xml:space="preserve">o. </w:t>
+      </w:r>
+      <w:r>
+        <w:rPr>
+          <w:rFonts w:ascii="Times New Roman" w:hAnsi="Times New Roman" w:cs="Times New Roman"/>
+          <w:b/>
+          <w:bCs/>
+          <w:sz w:val="24"/>
+          <w:szCs w:val="24"/>
+        </w:rPr>
+        <w:t>6</w:t>
+      </w:r>
+      <w:r>
+        <w:rPr>
+          <w:rFonts w:ascii="Times New Roman" w:hAnsi="Times New Roman" w:cs="Times New Roman"/>
+          <w:b/>
+          <w:bCs/>
+          <w:sz w:val="24"/>
+          <w:szCs w:val="24"/>
+        </w:rPr>
+        <w:t xml:space="preserve">: </w:t>
+      </w:r>
+      <w:r>
+        <w:rPr>
+          <w:rFonts w:ascii="Times New Roman" w:hAnsi="Times New Roman" w:cs="Times New Roman"/>
+          <w:sz w:val="24"/>
+          <w:szCs w:val="24"/>
+        </w:rPr>
+        <w:t>Less than 1 year (20%), less than 5 years (70%), less than 10 years (10%).</w:t>
+      </w:r>
+    </w:p>
+    <w:p>
+      <w:pPr>
+        <w:spacing w:line="276" w:lineRule="auto"/>
+        <w:jc w:val="both"/>
+        <w:rPr>
+          <w:rFonts w:ascii="Times New Roman" w:hAnsi="Times New Roman" w:cs="Times New Roman"/>
+          <w:sz w:val="24"/>
+          <w:szCs w:val="24"/>
+        </w:rPr>
+      </w:pPr>
+      <w:r>
+        <w:rPr>
+          <w:rFonts w:ascii="Times New Roman" w:hAnsi="Times New Roman" w:cs="Times New Roman"/>
+          <w:b/>
+          <w:bCs/>
+          <w:sz w:val="24"/>
+          <w:szCs w:val="24"/>
+        </w:rPr>
+        <w:t xml:space="preserve">Question </w:t>
+      </w:r>
+      <w:r>
+        <w:rPr>
+          <w:rFonts w:ascii="Times New Roman" w:hAnsi="Times New Roman" w:cs="Times New Roman"/>
+          <w:b/>
+          <w:bCs/>
+          <w:sz w:val="24"/>
+          <w:szCs w:val="24"/>
+        </w:rPr>
+        <w:t>N</w:t>
+      </w:r>
+      <w:r>
+        <w:rPr>
+          <w:rFonts w:ascii="Times New Roman" w:hAnsi="Times New Roman" w:cs="Times New Roman"/>
+          <w:b/>
+          <w:bCs/>
+          <w:sz w:val="24"/>
+          <w:szCs w:val="24"/>
+        </w:rPr>
+        <w:t xml:space="preserve">o. </w:t>
+      </w:r>
+      <w:r>
+        <w:rPr>
+          <w:rFonts w:ascii="Times New Roman" w:hAnsi="Times New Roman" w:cs="Times New Roman"/>
+          <w:b/>
+          <w:bCs/>
+          <w:sz w:val="24"/>
+          <w:szCs w:val="24"/>
+        </w:rPr>
+        <w:t>7</w:t>
+      </w:r>
+      <w:r>
+        <w:rPr>
+          <w:rFonts w:ascii="Times New Roman" w:hAnsi="Times New Roman" w:cs="Times New Roman"/>
+          <w:b/>
+          <w:bCs/>
+          <w:sz w:val="24"/>
+          <w:szCs w:val="24"/>
+        </w:rPr>
+        <w:t xml:space="preserve">: </w:t>
+      </w:r>
+      <w:r>
+        <w:rPr>
+          <w:rFonts w:ascii="Times New Roman" w:hAnsi="Times New Roman" w:cs="Times New Roman"/>
+          <w:sz w:val="24"/>
+          <w:szCs w:val="24"/>
+        </w:rPr>
+        <w:t>60% (5%), 80% (80%), 100% (15%).</w:t>
+      </w:r>
+    </w:p>
+    <w:p>
+      <w:pPr>
+        <w:spacing w:line="276" w:lineRule="auto"/>
+        <w:jc w:val="both"/>
+        <w:rPr>
+          <w:rFonts w:ascii="Times New Roman" w:hAnsi="Times New Roman" w:cs="Times New Roman"/>
+          <w:sz w:val="24"/>
+          <w:szCs w:val="24"/>
+        </w:rPr>
+      </w:pPr>
+      <w:r>
+        <w:rPr>
+          <w:rFonts w:ascii="Times New Roman" w:hAnsi="Times New Roman" w:cs="Times New Roman"/>
+          <w:b/>
+          <w:bCs/>
+          <w:sz w:val="24"/>
+          <w:szCs w:val="24"/>
+        </w:rPr>
+        <w:t xml:space="preserve">Question </w:t>
+      </w:r>
+      <w:r>
+        <w:rPr>
+          <w:rFonts w:ascii="Times New Roman" w:hAnsi="Times New Roman" w:cs="Times New Roman"/>
+          <w:b/>
+          <w:bCs/>
+          <w:sz w:val="24"/>
+          <w:szCs w:val="24"/>
+        </w:rPr>
+        <w:t>N</w:t>
+      </w:r>
+      <w:r>
+        <w:rPr>
+          <w:rFonts w:ascii="Times New Roman" w:hAnsi="Times New Roman" w:cs="Times New Roman"/>
+          <w:b/>
+          <w:bCs/>
+          <w:sz w:val="24"/>
+          <w:szCs w:val="24"/>
+        </w:rPr>
+        <w:t xml:space="preserve">o. </w:t>
+      </w:r>
+      <w:r>
+        <w:rPr>
+          <w:rFonts w:ascii="Times New Roman" w:hAnsi="Times New Roman" w:cs="Times New Roman"/>
+          <w:b/>
+          <w:bCs/>
+          <w:sz w:val="24"/>
+          <w:szCs w:val="24"/>
+        </w:rPr>
+        <w:t>8</w:t>
+      </w:r>
+      <w:r>
+        <w:rPr>
+          <w:rFonts w:ascii="Times New Roman" w:hAnsi="Times New Roman" w:cs="Times New Roman"/>
+          <w:b/>
+          <w:bCs/>
+          <w:sz w:val="24"/>
+          <w:szCs w:val="24"/>
+        </w:rPr>
+        <w:t xml:space="preserve">: </w:t>
+      </w:r>
+      <w:r>
+        <w:rPr>
+          <w:rFonts w:ascii="Times New Roman" w:hAnsi="Times New Roman" w:cs="Times New Roman"/>
+          <w:sz w:val="24"/>
+          <w:szCs w:val="24"/>
+        </w:rPr>
+        <w:t>Pre-paid (60%), Post-paid (40%).</w:t>
+      </w:r>
+    </w:p>
+    <w:p>
+      <w:pPr>
+        <w:spacing w:line="276" w:lineRule="auto"/>
+        <w:jc w:val="both"/>
+        <w:rPr>
+          <w:rFonts w:ascii="Times New Roman" w:hAnsi="Times New Roman" w:cs="Times New Roman"/>
+          <w:sz w:val="24"/>
+          <w:szCs w:val="24"/>
+        </w:rPr>
+      </w:pPr>
+      <w:r>
+        <w:rPr>
+          <w:rFonts w:ascii="Times New Roman" w:hAnsi="Times New Roman" w:cs="Times New Roman"/>
+          <w:b/>
+          <w:bCs/>
+          <w:sz w:val="24"/>
+          <w:szCs w:val="24"/>
+        </w:rPr>
+        <w:t xml:space="preserve">Question </w:t>
+      </w:r>
+      <w:r>
+        <w:rPr>
+          <w:rFonts w:ascii="Times New Roman" w:hAnsi="Times New Roman" w:cs="Times New Roman"/>
+          <w:b/>
+          <w:bCs/>
+          <w:sz w:val="24"/>
+          <w:szCs w:val="24"/>
+        </w:rPr>
+        <w:t>N</w:t>
+      </w:r>
+      <w:r>
+        <w:rPr>
+          <w:rFonts w:ascii="Times New Roman" w:hAnsi="Times New Roman" w:cs="Times New Roman"/>
+          <w:b/>
+          <w:bCs/>
+          <w:sz w:val="24"/>
+          <w:szCs w:val="24"/>
+        </w:rPr>
+        <w:t xml:space="preserve">o. </w:t>
+      </w:r>
+      <w:r>
+        <w:rPr>
+          <w:rFonts w:ascii="Times New Roman" w:hAnsi="Times New Roman" w:cs="Times New Roman"/>
+          <w:b/>
+          <w:bCs/>
+          <w:sz w:val="24"/>
+          <w:szCs w:val="24"/>
+        </w:rPr>
+        <w:t>9</w:t>
+      </w:r>
+      <w:r>
+        <w:rPr>
+          <w:rFonts w:ascii="Times New Roman" w:hAnsi="Times New Roman" w:cs="Times New Roman"/>
+          <w:b/>
+          <w:bCs/>
+          <w:sz w:val="24"/>
+          <w:szCs w:val="24"/>
+        </w:rPr>
+        <w:t xml:space="preserve">: </w:t>
+      </w:r>
+      <w:r>
+        <w:rPr>
+          <w:rFonts w:ascii="Times New Roman" w:hAnsi="Times New Roman" w:cs="Times New Roman"/>
+          <w:sz w:val="24"/>
+          <w:szCs w:val="24"/>
+        </w:rPr>
+        <w:t>Lack of technical issues (20%), lack of manpower (80%).</w:t>
+      </w:r>
+    </w:p>
+    <w:p>
+      <w:pPr>
+        <w:spacing w:line="276" w:lineRule="auto"/>
+        <w:jc w:val="both"/>
+        <w:rPr>
+          <w:rFonts w:ascii="Times New Roman" w:hAnsi="Times New Roman" w:cs="Times New Roman"/>
+          <w:sz w:val="24"/>
+          <w:szCs w:val="24"/>
+        </w:rPr>
+      </w:pPr>
+      <w:r>
+        <w:rPr>
+          <w:rFonts w:ascii="Times New Roman" w:hAnsi="Times New Roman" w:cs="Times New Roman"/>
+          <w:b/>
+          <w:bCs/>
+          <w:sz w:val="24"/>
+          <w:szCs w:val="24"/>
+        </w:rPr>
+        <w:t xml:space="preserve">Question </w:t>
+      </w:r>
+      <w:r>
+        <w:rPr>
+          <w:rFonts w:ascii="Times New Roman" w:hAnsi="Times New Roman" w:cs="Times New Roman"/>
+          <w:b/>
+          <w:bCs/>
+          <w:sz w:val="24"/>
+          <w:szCs w:val="24"/>
+        </w:rPr>
+        <w:t>N</w:t>
+      </w:r>
+      <w:r>
+        <w:rPr>
+          <w:rFonts w:ascii="Times New Roman" w:hAnsi="Times New Roman" w:cs="Times New Roman"/>
+          <w:b/>
+          <w:bCs/>
+          <w:sz w:val="24"/>
+          <w:szCs w:val="24"/>
+        </w:rPr>
+        <w:t xml:space="preserve">o. </w:t>
+      </w:r>
+      <w:r>
+        <w:rPr>
+          <w:rFonts w:ascii="Times New Roman" w:hAnsi="Times New Roman" w:cs="Times New Roman"/>
+          <w:b/>
+          <w:bCs/>
+          <w:sz w:val="24"/>
+          <w:szCs w:val="24"/>
+        </w:rPr>
+        <w:t>10</w:t>
+      </w:r>
+      <w:r>
+        <w:rPr>
+          <w:rFonts w:ascii="Times New Roman" w:hAnsi="Times New Roman" w:cs="Times New Roman"/>
+          <w:b/>
+          <w:bCs/>
+          <w:sz w:val="24"/>
+          <w:szCs w:val="24"/>
+        </w:rPr>
+        <w:t xml:space="preserve">: </w:t>
+      </w:r>
+      <w:r>
+        <w:rPr>
+          <w:rFonts w:ascii="Times New Roman" w:hAnsi="Times New Roman" w:cs="Times New Roman"/>
+          <w:sz w:val="24"/>
+          <w:szCs w:val="24"/>
+        </w:rPr>
+        <w:t>2 (10%), 3 (60%), 4 (30%).</w:t>
+      </w:r>
+    </w:p>
+    <w:p>
+      <w:pPr>
+        <w:spacing w:line="360" w:lineRule="auto"/>
+        <w:jc w:val="both"/>
+        <w:rPr>
+          <w:rFonts w:ascii="Times New Roman" w:hAnsi="Times New Roman" w:cs="Times New Roman"/>
+          <w:sz w:val="24"/>
+          <w:szCs w:val="24"/>
+        </w:rPr>
+      </w:pPr>
+    </w:p>
+    <w:p>
+      <w:pPr>
+        <w:spacing w:line="360" w:lineRule="auto"/>
+        <w:jc w:val="both"/>
+        <w:rPr>
+          <w:rFonts w:ascii="Times New Roman" w:hAnsi="Times New Roman" w:cs="Times New Roman"/>
+          <w:sz w:val="24"/>
+          <w:szCs w:val="24"/>
+        </w:rPr>
+      </w:pPr>
+    </w:p>
+    <w:p>
+      <w:pPr>
+        <w:jc w:val="both"/>
+        <w:rPr>
+          <w:rFonts w:ascii="Times New Roman" w:hAnsi="Times New Roman" w:cs="Times New Roman"/>
+          <w:sz w:val="24"/>
+          <w:szCs w:val="24"/>
+        </w:rPr>
+      </w:pPr>
+    </w:p>
+    <w:p>
+      <w:pPr>
+        <w:ind w:left="360"/>
+        <w:jc w:val="both"/>
+        <w:rPr>
+          <w:rFonts w:ascii="Times New Roman" w:hAnsi="Times New Roman" w:cs="Times New Roman"/>
+          <w:sz w:val="24"/>
+          <w:szCs w:val="24"/>
+        </w:rPr>
+      </w:pPr>
     </w:p>
     <w:sectPr>
       <w:pgSz w:w="12240" w:h="15840"/>

</xml_diff>